<commit_message>
add type cast function
</commit_message>
<xml_diff>
--- a/src/BNF/TTime_EBNF.docx
+++ b/src/BNF/TTime_EBNF.docx
@@ -1723,15 +1723,528 @@
           <w:sz w:val="24"/>
           <w:szCs w:val="24"/>
         </w:rPr>
+        <w:t xml:space="preserve">AssignmentOp </w:t>
+      </w:r>
+      <w:r>
+        <w:rPr>
+          <w:rFonts w:eastAsia="맑은 고딕"/>
+          <w:b/>
+          <w:color w:val="0070C0"/>
+          <w:sz w:val="24"/>
+          <w:szCs w:val="24"/>
+        </w:rPr>
+        <w:t>]</w:t>
+      </w:r>
+      <w:r>
+        <w:rPr>
+          <w:rFonts w:eastAsia="맑은 고딕"/>
+          <w:sz w:val="24"/>
+          <w:szCs w:val="24"/>
+        </w:rPr>
+        <w:t xml:space="preserve"> </w:t>
+      </w:r>
+      <w:r>
+        <w:rPr>
+          <w:rFonts w:eastAsia="맑은 고딕"/>
+          <w:sz w:val="24"/>
+          <w:szCs w:val="24"/>
+        </w:rPr>
+        <w:t>Disjunction</w:t>
+      </w:r>
+    </w:p>
+    <w:p>
+      <w:pPr>
+        <w:rPr>
+          <w:rFonts w:eastAsia="맑은 고딕"/>
+          <w:sz w:val="24"/>
+          <w:szCs w:val="24"/>
+        </w:rPr>
+      </w:pPr>
+      <w:bookmarkStart w:id="0" w:name="__DdeLink__545_639342452"/>
+      <w:r>
+        <w:rPr>
+          <w:rFonts w:eastAsia="맑은 고딕"/>
+          <w:sz w:val="24"/>
+          <w:szCs w:val="24"/>
+        </w:rPr>
         <w:t>AssignmentOp</w:t>
       </w:r>
-      <w:r>
-        <w:rPr>
-          <w:rFonts w:eastAsia="맑은 고딕"/>
-          <w:sz w:val="24"/>
-          <w:szCs w:val="24"/>
-        </w:rPr>
-        <w:t xml:space="preserve"> </w:t>
+      <w:bookmarkEnd w:id="0"/>
+      <w:r>
+        <w:rPr>
+          <w:rFonts w:eastAsia="맑은 고딕"/>
+          <w:sz w:val="24"/>
+          <w:szCs w:val="24"/>
+        </w:rPr>
+        <w:t xml:space="preserve"> → </w:t>
+      </w:r>
+      <w:r>
+        <w:rPr>
+          <w:rFonts w:eastAsia="맑은 고딕"/>
+          <w:sz w:val="24"/>
+          <w:szCs w:val="24"/>
+        </w:rPr>
+        <w:t>‘</w:t>
+      </w:r>
+      <w:r>
+        <w:rPr>
+          <w:rFonts w:eastAsia="맑은 고딕"/>
+          <w:sz w:val="24"/>
+          <w:szCs w:val="24"/>
+        </w:rPr>
+        <w:t>+=</w:t>
+      </w:r>
+      <w:r>
+        <w:rPr>
+          <w:rFonts w:eastAsia="맑은 고딕"/>
+          <w:sz w:val="24"/>
+          <w:szCs w:val="24"/>
+        </w:rPr>
+        <w:t>’</w:t>
+      </w:r>
+      <w:r>
+        <w:rPr>
+          <w:rFonts w:eastAsia="맑은 고딕"/>
+          <w:sz w:val="24"/>
+          <w:szCs w:val="24"/>
+        </w:rPr>
+        <w:t xml:space="preserve"> </w:t>
+      </w:r>
+      <w:r>
+        <w:rPr>
+          <w:rFonts w:eastAsia="맑은 고딕"/>
+          <w:b/>
+          <w:color w:val="0070C0"/>
+          <w:sz w:val="24"/>
+          <w:szCs w:val="24"/>
+        </w:rPr>
+        <w:t>|</w:t>
+      </w:r>
+      <w:r>
+        <w:rPr>
+          <w:rFonts w:eastAsia="맑은 고딕"/>
+          <w:sz w:val="24"/>
+          <w:szCs w:val="24"/>
+        </w:rPr>
+        <w:t xml:space="preserve"> </w:t>
+      </w:r>
+      <w:r>
+        <w:rPr>
+          <w:rFonts w:eastAsia="맑은 고딕"/>
+          <w:sz w:val="24"/>
+          <w:szCs w:val="24"/>
+        </w:rPr>
+        <w:t>‘</w:t>
+      </w:r>
+      <w:r>
+        <w:rPr>
+          <w:rFonts w:eastAsia="맑은 고딕"/>
+          <w:sz w:val="24"/>
+          <w:szCs w:val="24"/>
+        </w:rPr>
+        <w:t>-=</w:t>
+      </w:r>
+      <w:r>
+        <w:rPr>
+          <w:rFonts w:eastAsia="맑은 고딕"/>
+          <w:sz w:val="24"/>
+          <w:szCs w:val="24"/>
+        </w:rPr>
+        <w:t>’</w:t>
+      </w:r>
+      <w:r>
+        <w:rPr>
+          <w:rFonts w:eastAsia="맑은 고딕"/>
+          <w:sz w:val="24"/>
+          <w:szCs w:val="24"/>
+        </w:rPr>
+        <w:t xml:space="preserve"> </w:t>
+      </w:r>
+      <w:r>
+        <w:rPr>
+          <w:rFonts w:eastAsia="맑은 고딕"/>
+          <w:b/>
+          <w:color w:val="0070C0"/>
+          <w:sz w:val="24"/>
+          <w:szCs w:val="24"/>
+        </w:rPr>
+        <w:t xml:space="preserve">| </w:t>
+      </w:r>
+      <w:r>
+        <w:rPr>
+          <w:rFonts w:eastAsia="맑은 고딕"/>
+          <w:b/>
+          <w:sz w:val="24"/>
+          <w:szCs w:val="24"/>
+        </w:rPr>
+        <w:t>‘</w:t>
+      </w:r>
+      <w:r>
+        <w:rPr>
+          <w:rFonts w:eastAsia="맑은 고딕"/>
+          <w:sz w:val="24"/>
+          <w:szCs w:val="24"/>
+        </w:rPr>
+        <w:t>*=’</w:t>
+      </w:r>
+      <w:r>
+        <w:rPr>
+          <w:rFonts w:eastAsia="맑은 고딕"/>
+          <w:sz w:val="24"/>
+          <w:szCs w:val="24"/>
+        </w:rPr>
+        <w:t xml:space="preserve"> </w:t>
+      </w:r>
+      <w:r>
+        <w:rPr>
+          <w:rFonts w:eastAsia="맑은 고딕"/>
+          <w:b/>
+          <w:color w:val="0070C0"/>
+          <w:sz w:val="24"/>
+          <w:szCs w:val="24"/>
+        </w:rPr>
+        <w:t xml:space="preserve">| </w:t>
+      </w:r>
+      <w:r>
+        <w:rPr>
+          <w:rFonts w:eastAsia="맑은 고딕"/>
+          <w:sz w:val="24"/>
+          <w:szCs w:val="24"/>
+        </w:rPr>
+        <w:t>‘/=’</w:t>
+      </w:r>
+      <w:r>
+        <w:rPr>
+          <w:rFonts w:eastAsia="맑은 고딕"/>
+          <w:sz w:val="24"/>
+          <w:szCs w:val="24"/>
+        </w:rPr>
+        <w:t xml:space="preserve"> </w:t>
+      </w:r>
+      <w:r>
+        <w:rPr>
+          <w:rFonts w:eastAsia="맑은 고딕"/>
+          <w:b/>
+          <w:color w:val="0070C0"/>
+          <w:sz w:val="24"/>
+          <w:szCs w:val="24"/>
+        </w:rPr>
+        <w:t xml:space="preserve">| </w:t>
+      </w:r>
+      <w:r>
+        <w:rPr>
+          <w:rFonts w:eastAsia="맑은 고딕"/>
+          <w:b/>
+          <w:color w:val="0070C0"/>
+          <w:sz w:val="24"/>
+          <w:szCs w:val="24"/>
+        </w:rPr>
+        <w:t>‘</w:t>
+      </w:r>
+      <w:r>
+        <w:rPr>
+          <w:rFonts w:eastAsia="맑은 고딕"/>
+          <w:sz w:val="24"/>
+          <w:szCs w:val="24"/>
+        </w:rPr>
+        <w:t>%=</w:t>
+      </w:r>
+      <w:r>
+        <w:rPr>
+          <w:rFonts w:eastAsia="맑은 고딕"/>
+          <w:sz w:val="24"/>
+          <w:szCs w:val="24"/>
+        </w:rPr>
+        <w:t xml:space="preserve">’ </w:t>
+      </w:r>
+      <w:r>
+        <w:rPr>
+          <w:rFonts w:eastAsia="맑은 고딕"/>
+          <w:b/>
+          <w:color w:val="0070C0"/>
+          <w:sz w:val="24"/>
+          <w:szCs w:val="24"/>
+        </w:rPr>
+        <w:t>|</w:t>
+      </w:r>
+      <w:r>
+        <w:rPr>
+          <w:rFonts w:eastAsia="맑은 고딕"/>
+          <w:b/>
+          <w:color w:val="0070C0"/>
+          <w:sz w:val="24"/>
+          <w:szCs w:val="24"/>
+        </w:rPr>
+        <w:t xml:space="preserve"> </w:t>
+      </w:r>
+      <w:r>
+        <w:rPr>
+          <w:rFonts w:eastAsia="맑은 고딕"/>
+          <w:sz w:val="24"/>
+          <w:szCs w:val="24"/>
+        </w:rPr>
+        <w:t>‘=’</w:t>
+      </w:r>
+    </w:p>
+    <w:p>
+      <w:pPr>
+        <w:rPr>
+          <w:rFonts w:eastAsia="맑은 고딕"/>
+          <w:sz w:val="24"/>
+          <w:szCs w:val="24"/>
+        </w:rPr>
+      </w:pPr>
+      <w:r>
+        <w:rPr>
+          <w:rFonts w:eastAsia="맑은 고딕"/>
+          <w:sz w:val="24"/>
+          <w:szCs w:val="24"/>
+        </w:rPr>
+        <w:t xml:space="preserve">Disjunction </w:t>
+      </w:r>
+      <w:r>
+        <w:rPr>
+          <w:rFonts w:eastAsia="맑은 고딕"/>
+          <w:sz w:val="24"/>
+          <w:szCs w:val="24"/>
+        </w:rPr>
+        <w:t xml:space="preserve">→ </w:t>
+      </w:r>
+      <w:r>
+        <w:rPr>
+          <w:rFonts w:eastAsia="맑은 고딕"/>
+          <w:sz w:val="24"/>
+          <w:szCs w:val="24"/>
+        </w:rPr>
+        <w:t xml:space="preserve">Conjunction </w:t>
+      </w:r>
+      <w:r>
+        <w:rPr>
+          <w:rFonts w:eastAsia="맑은 고딕"/>
+          <w:b/>
+          <w:color w:val="0070C0"/>
+          <w:sz w:val="24"/>
+          <w:szCs w:val="24"/>
+        </w:rPr>
+        <w:t>{</w:t>
+      </w:r>
+      <w:r>
+        <w:rPr>
+          <w:rFonts w:eastAsia="맑은 고딕"/>
+          <w:sz w:val="24"/>
+          <w:szCs w:val="24"/>
+        </w:rPr>
+        <w:t xml:space="preserve"> </w:t>
+      </w:r>
+      <w:r>
+        <w:rPr>
+          <w:rFonts w:eastAsia="맑은 고딕"/>
+          <w:sz w:val="24"/>
+          <w:szCs w:val="24"/>
+        </w:rPr>
+        <w:t>‘</w:t>
+      </w:r>
+      <w:r>
+        <w:rPr>
+          <w:rFonts w:eastAsia="맑은 고딕"/>
+          <w:sz w:val="24"/>
+          <w:szCs w:val="24"/>
+        </w:rPr>
+        <w:t>||</w:t>
+      </w:r>
+      <w:r>
+        <w:rPr>
+          <w:rFonts w:eastAsia="맑은 고딕"/>
+          <w:sz w:val="24"/>
+          <w:szCs w:val="24"/>
+        </w:rPr>
+        <w:t>’</w:t>
+      </w:r>
+      <w:r>
+        <w:rPr>
+          <w:rFonts w:eastAsia="맑은 고딕"/>
+          <w:sz w:val="24"/>
+          <w:szCs w:val="24"/>
+        </w:rPr>
+        <w:t xml:space="preserve"> Conjunction </w:t>
+      </w:r>
+      <w:r>
+        <w:rPr>
+          <w:rFonts w:eastAsia="맑은 고딕"/>
+          <w:b/>
+          <w:color w:val="0070C0"/>
+          <w:sz w:val="24"/>
+          <w:szCs w:val="24"/>
+        </w:rPr>
+        <w:t>}</w:t>
+      </w:r>
+    </w:p>
+    <w:p>
+      <w:pPr>
+        <w:rPr>
+          <w:rFonts w:eastAsia="맑은 고딕"/>
+          <w:b/>
+          <w:color w:val="0070C0"/>
+          <w:sz w:val="24"/>
+          <w:szCs w:val="24"/>
+        </w:rPr>
+      </w:pPr>
+      <w:r>
+        <w:rPr>
+          <w:rFonts w:eastAsia="맑은 고딕"/>
+          <w:sz w:val="24"/>
+          <w:szCs w:val="24"/>
+        </w:rPr>
+        <w:t xml:space="preserve">Conjunction </w:t>
+      </w:r>
+      <w:r>
+        <w:rPr>
+          <w:rFonts w:eastAsia="맑은 고딕" w:cs="바탕체"/>
+          <w:sz w:val="24"/>
+          <w:szCs w:val="24"/>
+        </w:rPr>
+        <w:t>→</w:t>
+      </w:r>
+      <w:r>
+        <w:rPr>
+          <w:rFonts w:eastAsia="맑은 고딕"/>
+          <w:sz w:val="24"/>
+          <w:szCs w:val="24"/>
+        </w:rPr>
+        <w:t xml:space="preserve"> Equality</w:t>
+      </w:r>
+      <w:r>
+        <w:rPr>
+          <w:rFonts w:eastAsia="맑은 고딕"/>
+          <w:color w:val="0070C0"/>
+          <w:sz w:val="24"/>
+          <w:szCs w:val="24"/>
+        </w:rPr>
+        <w:t xml:space="preserve"> </w:t>
+      </w:r>
+      <w:r>
+        <w:rPr>
+          <w:rFonts w:eastAsia="맑은 고딕"/>
+          <w:b/>
+          <w:color w:val="0070C0"/>
+          <w:sz w:val="24"/>
+          <w:szCs w:val="24"/>
+        </w:rPr>
+        <w:t>{</w:t>
+      </w:r>
+      <w:r>
+        <w:rPr>
+          <w:rFonts w:eastAsia="맑은 고딕"/>
+          <w:color w:val="0070C0"/>
+          <w:sz w:val="24"/>
+          <w:szCs w:val="24"/>
+        </w:rPr>
+        <w:t xml:space="preserve"> </w:t>
+      </w:r>
+      <w:r>
+        <w:rPr>
+          <w:rFonts w:eastAsia="맑은 고딕"/>
+          <w:color w:val="0070C0"/>
+          <w:sz w:val="24"/>
+          <w:szCs w:val="24"/>
+        </w:rPr>
+        <w:t>‘</w:t>
+      </w:r>
+      <w:r>
+        <w:rPr>
+          <w:rFonts w:eastAsia="맑은 고딕"/>
+          <w:sz w:val="24"/>
+          <w:szCs w:val="24"/>
+        </w:rPr>
+        <w:t>&amp;&amp;</w:t>
+      </w:r>
+      <w:r>
+        <w:rPr>
+          <w:rFonts w:eastAsia="맑은 고딕"/>
+          <w:sz w:val="24"/>
+          <w:szCs w:val="24"/>
+        </w:rPr>
+        <w:t>’</w:t>
+      </w:r>
+      <w:r>
+        <w:rPr>
+          <w:rFonts w:eastAsia="맑은 고딕"/>
+          <w:sz w:val="24"/>
+          <w:szCs w:val="24"/>
+        </w:rPr>
+        <w:t xml:space="preserve"> Equality </w:t>
+      </w:r>
+      <w:r>
+        <w:rPr>
+          <w:rFonts w:eastAsia="맑은 고딕"/>
+          <w:b/>
+          <w:color w:val="0070C0"/>
+          <w:sz w:val="24"/>
+          <w:szCs w:val="24"/>
+        </w:rPr>
+        <w:t>}</w:t>
+      </w:r>
+    </w:p>
+    <w:p>
+      <w:pPr>
+        <w:rPr>
+          <w:rFonts w:eastAsia="맑은 고딕"/>
+          <w:b/>
+          <w:color w:val="0070C0"/>
+          <w:sz w:val="24"/>
+          <w:szCs w:val="24"/>
+        </w:rPr>
+      </w:pPr>
+      <w:r>
+        <w:rPr>
+          <w:rFonts w:eastAsia="맑은 고딕"/>
+          <w:sz w:val="24"/>
+          <w:szCs w:val="24"/>
+        </w:rPr>
+        <w:t xml:space="preserve">Equality </w:t>
+      </w:r>
+      <w:r>
+        <w:rPr>
+          <w:rFonts w:eastAsia="맑은 고딕" w:cs="바탕체"/>
+          <w:sz w:val="24"/>
+          <w:szCs w:val="24"/>
+        </w:rPr>
+        <w:t>→</w:t>
+      </w:r>
+      <w:r>
+        <w:rPr>
+          <w:rFonts w:eastAsia="맑은 고딕"/>
+          <w:sz w:val="24"/>
+          <w:szCs w:val="24"/>
+        </w:rPr>
+        <w:t xml:space="preserve"> Relation </w:t>
+      </w:r>
+      <w:r>
+        <w:rPr>
+          <w:rFonts w:eastAsia="맑은 고딕"/>
+          <w:b/>
+          <w:color w:val="0070C0"/>
+          <w:sz w:val="24"/>
+          <w:szCs w:val="24"/>
+        </w:rPr>
+        <w:t>[</w:t>
+      </w:r>
+      <w:r>
+        <w:rPr>
+          <w:rFonts w:eastAsia="맑은 고딕"/>
+          <w:color w:val="0070C0"/>
+          <w:sz w:val="24"/>
+          <w:szCs w:val="24"/>
+        </w:rPr>
+        <w:t xml:space="preserve"> </w:t>
+      </w:r>
+      <w:r>
+        <w:rPr>
+          <w:rFonts w:eastAsia="맑은 고딕"/>
+          <w:sz w:val="24"/>
+          <w:szCs w:val="24"/>
+        </w:rPr>
+        <w:t xml:space="preserve">EquOp Relation </w:t>
       </w:r>
       <w:r>
         <w:rPr>
@@ -1746,45 +2259,45 @@
       <w:r>
         <w:rPr>
           <w:rFonts w:eastAsia="맑은 고딕"/>
-          <w:sz w:val="24"/>
-          <w:szCs w:val="24"/>
-        </w:rPr>
-        <w:t xml:space="preserve"> </w:t>
-      </w:r>
-      <w:r>
-        <w:rPr>
-          <w:rFonts w:eastAsia="맑은 고딕"/>
-          <w:sz w:val="24"/>
-          <w:szCs w:val="24"/>
-        </w:rPr>
-        <w:t>Disjunction</w:t>
-      </w:r>
-    </w:p>
-    <w:p>
-      <w:pPr>
-        <w:rPr>
-          <w:rFonts w:eastAsia="맑은 고딕"/>
-          <w:sz w:val="24"/>
-          <w:szCs w:val="24"/>
-        </w:rPr>
-      </w:pPr>
-      <w:bookmarkStart w:id="0" w:name="__DdeLink__545_639342452"/>
-      <w:r>
-        <w:rPr>
-          <w:rFonts w:eastAsia="맑은 고딕"/>
-          <w:sz w:val="24"/>
-          <w:szCs w:val="24"/>
-        </w:rPr>
-        <w:t>AssignmentOp</w:t>
-      </w:r>
-      <w:bookmarkEnd w:id="0"/>
-      <w:r>
-        <w:rPr>
-          <w:rFonts w:eastAsia="맑은 고딕"/>
-          <w:sz w:val="24"/>
-          <w:szCs w:val="24"/>
-        </w:rPr>
-        <w:t xml:space="preserve"> → </w:t>
+          <w:b/>
+          <w:color w:val="0070C0"/>
+          <w:sz w:val="24"/>
+          <w:szCs w:val="24"/>
+        </w:rPr>
+        <w:t>z</w:t>
+      </w:r>
+    </w:p>
+    <w:p>
+      <w:pPr>
+        <w:rPr>
+          <w:rFonts w:eastAsia="맑은 고딕"/>
+          <w:sz w:val="24"/>
+          <w:szCs w:val="24"/>
+        </w:rPr>
+      </w:pPr>
+      <w:r>
+        <w:rPr>
+          <w:rFonts w:eastAsia="맑은 고딕"/>
+          <w:sz w:val="24"/>
+          <w:szCs w:val="24"/>
+        </w:rPr>
+        <w:t xml:space="preserve">EquOp </w:t>
+      </w:r>
+      <w:r>
+        <w:rPr>
+          <w:rFonts w:eastAsia="맑은 고딕" w:cs="바탕체"/>
+          <w:sz w:val="24"/>
+          <w:szCs w:val="24"/>
+        </w:rPr>
+        <w:t>→</w:t>
+      </w:r>
+      <w:r>
+        <w:rPr>
+          <w:rFonts w:eastAsia="맑은 고딕"/>
+          <w:sz w:val="24"/>
+          <w:szCs w:val="24"/>
+        </w:rPr>
+        <w:t xml:space="preserve"> </w:t>
       </w:r>
       <w:r>
         <w:rPr>
@@ -1800,7 +2313,7 @@
           <w:sz w:val="24"/>
           <w:szCs w:val="24"/>
         </w:rPr>
-        <w:t>+=</w:t>
+        <w:t>==</w:t>
       </w:r>
       <w:r>
         <w:rPr>
@@ -1850,7 +2363,7 @@
           <w:sz w:val="24"/>
           <w:szCs w:val="24"/>
         </w:rPr>
-        <w:t>-=</w:t>
+        <w:t>!=</w:t>
       </w:r>
       <w:r>
         <w:rPr>
@@ -1860,6 +2373,127 @@
         </w:rPr>
         <w:t>’</w:t>
       </w:r>
+    </w:p>
+    <w:p>
+      <w:pPr>
+        <w:rPr>
+          <w:rFonts w:eastAsia="맑은 고딕"/>
+          <w:b/>
+          <w:color w:val="0070C0"/>
+          <w:sz w:val="24"/>
+          <w:szCs w:val="24"/>
+        </w:rPr>
+      </w:pPr>
+      <w:r>
+        <w:rPr>
+          <w:rFonts w:eastAsia="맑은 고딕"/>
+          <w:sz w:val="24"/>
+          <w:szCs w:val="24"/>
+        </w:rPr>
+        <w:t xml:space="preserve">Relation </w:t>
+      </w:r>
+      <w:r>
+        <w:rPr>
+          <w:rFonts w:eastAsia="맑은 고딕" w:cs="바탕체"/>
+          <w:sz w:val="24"/>
+          <w:szCs w:val="24"/>
+        </w:rPr>
+        <w:t>→</w:t>
+      </w:r>
+      <w:r>
+        <w:rPr>
+          <w:rFonts w:eastAsia="맑은 고딕"/>
+          <w:sz w:val="24"/>
+          <w:szCs w:val="24"/>
+        </w:rPr>
+        <w:t xml:space="preserve"> Addition</w:t>
+      </w:r>
+      <w:r>
+        <w:rPr>
+          <w:rFonts w:eastAsia="맑은 고딕"/>
+          <w:b/>
+          <w:color w:val="0070C0"/>
+          <w:sz w:val="24"/>
+          <w:szCs w:val="24"/>
+        </w:rPr>
+        <w:t xml:space="preserve"> [</w:t>
+      </w:r>
+      <w:r>
+        <w:rPr>
+          <w:rFonts w:eastAsia="맑은 고딕"/>
+          <w:color w:val="0070C0"/>
+          <w:sz w:val="24"/>
+          <w:szCs w:val="24"/>
+        </w:rPr>
+        <w:t xml:space="preserve"> </w:t>
+      </w:r>
+      <w:r>
+        <w:rPr>
+          <w:rFonts w:eastAsia="맑은 고딕"/>
+          <w:sz w:val="24"/>
+          <w:szCs w:val="24"/>
+        </w:rPr>
+        <w:t xml:space="preserve">RelOp Addition </w:t>
+      </w:r>
+      <w:r>
+        <w:rPr>
+          <w:rFonts w:eastAsia="맑은 고딕"/>
+          <w:b/>
+          <w:color w:val="0070C0"/>
+          <w:sz w:val="24"/>
+          <w:szCs w:val="24"/>
+        </w:rPr>
+        <w:t>]</w:t>
+      </w:r>
+    </w:p>
+    <w:p>
+      <w:pPr>
+        <w:rPr>
+          <w:rFonts w:eastAsia="맑은 고딕"/>
+          <w:sz w:val="24"/>
+          <w:szCs w:val="24"/>
+        </w:rPr>
+      </w:pPr>
+      <w:r>
+        <w:rPr>
+          <w:rFonts w:eastAsia="맑은 고딕"/>
+          <w:sz w:val="24"/>
+          <w:szCs w:val="24"/>
+        </w:rPr>
+        <w:t xml:space="preserve">RelOp </w:t>
+      </w:r>
+      <w:r>
+        <w:rPr>
+          <w:rFonts w:eastAsia="맑은 고딕" w:cs="바탕체"/>
+          <w:sz w:val="24"/>
+          <w:szCs w:val="24"/>
+        </w:rPr>
+        <w:t xml:space="preserve">→ </w:t>
+      </w:r>
+      <w:r>
+        <w:rPr>
+          <w:rFonts w:eastAsia="맑은 고딕" w:cs="바탕체"/>
+          <w:sz w:val="24"/>
+          <w:szCs w:val="24"/>
+        </w:rPr>
+        <w:t>‘</w:t>
+      </w:r>
+      <w:r>
+        <w:rPr>
+          <w:rFonts w:eastAsia="맑은 고딕"/>
+          <w:sz w:val="24"/>
+          <w:szCs w:val="24"/>
+        </w:rPr>
+        <w:t>&lt;</w:t>
+      </w:r>
+      <w:r>
+        <w:rPr>
+          <w:rFonts w:eastAsia="맑은 고딕"/>
+          <w:sz w:val="24"/>
+          <w:szCs w:val="24"/>
+        </w:rPr>
+        <w:t>’</w:t>
+      </w:r>
       <w:r>
         <w:rPr>
           <w:rFonts w:eastAsia="맑은 고딕"/>
@@ -1882,6 +2516,7 @@
         <w:rPr>
           <w:rFonts w:eastAsia="맑은 고딕"/>
           <w:b/>
+          <w:color w:val="0070C0"/>
           <w:sz w:val="24"/>
           <w:szCs w:val="24"/>
         </w:rPr>
@@ -1893,57 +2528,45 @@
           <w:sz w:val="24"/>
           <w:szCs w:val="24"/>
         </w:rPr>
-        <w:t>*=’</w:t>
-      </w:r>
-      <w:r>
-        <w:rPr>
-          <w:rFonts w:eastAsia="맑은 고딕"/>
-          <w:sz w:val="24"/>
-          <w:szCs w:val="24"/>
-        </w:rPr>
-        <w:t xml:space="preserve"> </w:t>
-      </w:r>
-      <w:r>
-        <w:rPr>
-          <w:rFonts w:eastAsia="맑은 고딕"/>
-          <w:b/>
-          <w:color w:val="0070C0"/>
-          <w:sz w:val="24"/>
-          <w:szCs w:val="24"/>
-        </w:rPr>
-        <w:t xml:space="preserve">| </w:t>
-      </w:r>
-      <w:r>
-        <w:rPr>
-          <w:rFonts w:eastAsia="맑은 고딕"/>
-          <w:sz w:val="24"/>
-          <w:szCs w:val="24"/>
-        </w:rPr>
-        <w:t>‘/=’</w:t>
-      </w:r>
-      <w:r>
-        <w:rPr>
-          <w:rFonts w:eastAsia="맑은 고딕"/>
-          <w:sz w:val="24"/>
-          <w:szCs w:val="24"/>
-        </w:rPr>
-        <w:t xml:space="preserve"> </w:t>
-      </w:r>
-      <w:r>
-        <w:rPr>
-          <w:rFonts w:eastAsia="맑은 고딕"/>
-          <w:b/>
-          <w:color w:val="0070C0"/>
-          <w:sz w:val="24"/>
-          <w:szCs w:val="24"/>
-        </w:rPr>
-        <w:t xml:space="preserve">| </w:t>
-      </w:r>
-      <w:r>
-        <w:rPr>
-          <w:rFonts w:eastAsia="맑은 고딕"/>
-          <w:b/>
-          <w:color w:val="0070C0"/>
+        <w:t>&lt;=</w:t>
+      </w:r>
+      <w:r>
+        <w:rPr>
+          <w:rFonts w:eastAsia="맑은 고딕"/>
+          <w:sz w:val="24"/>
+          <w:szCs w:val="24"/>
+        </w:rPr>
+        <w:t>’</w:t>
+      </w:r>
+      <w:r>
+        <w:rPr>
+          <w:rFonts w:eastAsia="맑은 고딕"/>
+          <w:sz w:val="24"/>
+          <w:szCs w:val="24"/>
+        </w:rPr>
+        <w:t xml:space="preserve"> </w:t>
+      </w:r>
+      <w:r>
+        <w:rPr>
+          <w:rFonts w:eastAsia="맑은 고딕"/>
+          <w:b/>
+          <w:color w:val="0070C0"/>
+          <w:sz w:val="24"/>
+          <w:szCs w:val="24"/>
+        </w:rPr>
+        <w:t>|</w:t>
+      </w:r>
+      <w:r>
+        <w:rPr>
+          <w:rFonts w:eastAsia="맑은 고딕"/>
+          <w:sz w:val="24"/>
+          <w:szCs w:val="24"/>
+        </w:rPr>
+        <w:t xml:space="preserve"> </w:t>
+      </w:r>
+      <w:r>
+        <w:rPr>
+          <w:rFonts w:eastAsia="맑은 고딕"/>
           <w:sz w:val="24"/>
           <w:szCs w:val="24"/>
         </w:rPr>
@@ -1955,15 +2578,203 @@
           <w:sz w:val="24"/>
           <w:szCs w:val="24"/>
         </w:rPr>
-        <w:t>%=</w:t>
-      </w:r>
-      <w:r>
-        <w:rPr>
-          <w:rFonts w:eastAsia="맑은 고딕"/>
-          <w:sz w:val="24"/>
-          <w:szCs w:val="24"/>
-        </w:rPr>
-        <w:t xml:space="preserve">’ </w:t>
+        <w:t>&gt;</w:t>
+      </w:r>
+      <w:r>
+        <w:rPr>
+          <w:rFonts w:eastAsia="맑은 고딕"/>
+          <w:sz w:val="24"/>
+          <w:szCs w:val="24"/>
+        </w:rPr>
+        <w:t>’</w:t>
+      </w:r>
+      <w:r>
+        <w:rPr>
+          <w:rFonts w:eastAsia="맑은 고딕"/>
+          <w:b/>
+          <w:color w:val="0070C0"/>
+          <w:sz w:val="24"/>
+          <w:szCs w:val="24"/>
+        </w:rPr>
+        <w:t xml:space="preserve"> |</w:t>
+      </w:r>
+      <w:r>
+        <w:rPr>
+          <w:rFonts w:eastAsia="맑은 고딕"/>
+          <w:color w:val="0070C0"/>
+          <w:sz w:val="24"/>
+          <w:szCs w:val="24"/>
+        </w:rPr>
+        <w:t xml:space="preserve"> </w:t>
+      </w:r>
+      <w:r>
+        <w:rPr>
+          <w:rFonts w:eastAsia="맑은 고딕"/>
+          <w:color w:val="0070C0"/>
+          <w:sz w:val="24"/>
+          <w:szCs w:val="24"/>
+        </w:rPr>
+        <w:t>‘</w:t>
+      </w:r>
+      <w:r>
+        <w:rPr>
+          <w:rFonts w:eastAsia="맑은 고딕"/>
+          <w:sz w:val="24"/>
+          <w:szCs w:val="24"/>
+        </w:rPr>
+        <w:t>&gt;=</w:t>
+      </w:r>
+      <w:r>
+        <w:rPr>
+          <w:rFonts w:eastAsia="맑은 고딕"/>
+          <w:sz w:val="24"/>
+          <w:szCs w:val="24"/>
+        </w:rPr>
+        <w:t>’</w:t>
+      </w:r>
+    </w:p>
+    <w:p>
+      <w:pPr>
+        <w:rPr>
+          <w:rFonts w:eastAsia="맑은 고딕"/>
+          <w:color w:val="0070C0"/>
+          <w:sz w:val="24"/>
+          <w:szCs w:val="24"/>
+        </w:rPr>
+      </w:pPr>
+      <w:r>
+        <w:rPr>
+          <w:rFonts w:eastAsia="맑은 고딕"/>
+          <w:sz w:val="24"/>
+          <w:szCs w:val="24"/>
+        </w:rPr>
+        <w:t xml:space="preserve">Addition </w:t>
+      </w:r>
+      <w:r>
+        <w:rPr>
+          <w:rFonts w:eastAsia="맑은 고딕" w:cs="바탕체"/>
+          <w:sz w:val="24"/>
+          <w:szCs w:val="24"/>
+        </w:rPr>
+        <w:t>→</w:t>
+      </w:r>
+      <w:r>
+        <w:rPr>
+          <w:rFonts w:eastAsia="맑은 고딕"/>
+          <w:sz w:val="24"/>
+          <w:szCs w:val="24"/>
+        </w:rPr>
+        <w:t xml:space="preserve"> Term </w:t>
+      </w:r>
+      <w:r>
+        <w:rPr>
+          <w:rFonts w:eastAsia="맑은 고딕"/>
+          <w:b/>
+          <w:color w:val="0070C0"/>
+          <w:sz w:val="24"/>
+          <w:szCs w:val="24"/>
+        </w:rPr>
+        <w:t>{</w:t>
+      </w:r>
+      <w:r>
+        <w:rPr>
+          <w:rFonts w:eastAsia="맑은 고딕"/>
+          <w:sz w:val="24"/>
+          <w:szCs w:val="24"/>
+        </w:rPr>
+        <w:t xml:space="preserve"> AddOp </w:t>
+      </w:r>
+      <w:r>
+        <w:rPr>
+          <w:rFonts w:eastAsia="맑은 고딕"/>
+          <w:b/>
+          <w:color w:val="0070C0"/>
+          <w:sz w:val="24"/>
+          <w:szCs w:val="24"/>
+        </w:rPr>
+        <w:t xml:space="preserve"> </w:t>
+      </w:r>
+      <w:r>
+        <w:rPr>
+          <w:rFonts w:eastAsia="맑은 고딕"/>
+          <w:sz w:val="24"/>
+          <w:szCs w:val="24"/>
+        </w:rPr>
+        <w:t xml:space="preserve">Term </w:t>
+      </w:r>
+      <w:r>
+        <w:rPr>
+          <w:rFonts w:eastAsia="맑은 고딕"/>
+          <w:color w:val="0070C0"/>
+          <w:sz w:val="24"/>
+          <w:szCs w:val="24"/>
+        </w:rPr>
+        <w:t>}</w:t>
+      </w:r>
+    </w:p>
+    <w:p>
+      <w:pPr>
+        <w:rPr>
+          <w:rFonts w:eastAsia="맑은 고딕"/>
+          <w:sz w:val="24"/>
+          <w:szCs w:val="24"/>
+        </w:rPr>
+      </w:pPr>
+      <w:r>
+        <w:rPr>
+          <w:rFonts w:eastAsia="맑은 고딕"/>
+          <w:sz w:val="24"/>
+          <w:szCs w:val="24"/>
+        </w:rPr>
+        <w:t xml:space="preserve">AddOp </w:t>
+      </w:r>
+      <w:r>
+        <w:rPr>
+          <w:rFonts w:eastAsia="맑은 고딕" w:cs="바탕체"/>
+          <w:sz w:val="24"/>
+          <w:szCs w:val="24"/>
+        </w:rPr>
+        <w:t>→</w:t>
+      </w:r>
+      <w:r>
+        <w:rPr>
+          <w:rFonts w:eastAsia="맑은 고딕"/>
+          <w:sz w:val="24"/>
+          <w:szCs w:val="24"/>
+        </w:rPr>
+        <w:t xml:space="preserve"> </w:t>
+      </w:r>
+      <w:r>
+        <w:rPr>
+          <w:rFonts w:eastAsia="맑은 고딕"/>
+          <w:sz w:val="24"/>
+          <w:szCs w:val="24"/>
+        </w:rPr>
+        <w:t>‘</w:t>
+      </w:r>
+      <w:r>
+        <w:rPr>
+          <w:rFonts w:eastAsia="맑은 고딕"/>
+          <w:sz w:val="24"/>
+          <w:szCs w:val="24"/>
+        </w:rPr>
+        <w:t>+</w:t>
+      </w:r>
+      <w:r>
+        <w:rPr>
+          <w:rFonts w:eastAsia="맑은 고딕"/>
+          <w:sz w:val="24"/>
+          <w:szCs w:val="24"/>
+        </w:rPr>
+        <w:t>’</w:t>
+      </w:r>
+      <w:r>
+        <w:rPr>
+          <w:rFonts w:eastAsia="맑은 고딕"/>
+          <w:sz w:val="24"/>
+          <w:szCs w:val="24"/>
+        </w:rPr>
+        <w:t xml:space="preserve"> </w:t>
       </w:r>
       <w:r>
         <w:rPr>
@@ -1978,41 +2789,493 @@
       <w:r>
         <w:rPr>
           <w:rFonts w:eastAsia="맑은 고딕"/>
-          <w:b/>
-          <w:color w:val="0070C0"/>
-          <w:sz w:val="24"/>
-          <w:szCs w:val="24"/>
-        </w:rPr>
-        <w:t xml:space="preserve"> </w:t>
-      </w:r>
-      <w:r>
-        <w:rPr>
-          <w:rFonts w:eastAsia="맑은 고딕"/>
-          <w:sz w:val="24"/>
-          <w:szCs w:val="24"/>
-        </w:rPr>
-        <w:t>‘=’</w:t>
-      </w:r>
-    </w:p>
-    <w:p>
-      <w:pPr>
-        <w:rPr>
-          <w:rFonts w:eastAsia="맑은 고딕"/>
-          <w:sz w:val="24"/>
-          <w:szCs w:val="24"/>
-        </w:rPr>
-      </w:pPr>
-      <w:r>
-        <w:rPr>
-          <w:rFonts w:eastAsia="맑은 고딕"/>
-          <w:sz w:val="24"/>
-          <w:szCs w:val="24"/>
-        </w:rPr>
-        <w:t xml:space="preserve">Disjunction </w:t>
-      </w:r>
-      <w:r>
-        <w:rPr>
-          <w:rFonts w:eastAsia="맑은 고딕"/>
+          <w:sz w:val="24"/>
+          <w:szCs w:val="24"/>
+        </w:rPr>
+        <w:t xml:space="preserve"> </w:t>
+      </w:r>
+      <w:r>
+        <w:rPr>
+          <w:rFonts w:eastAsia="맑은 고딕"/>
+          <w:sz w:val="24"/>
+          <w:szCs w:val="24"/>
+        </w:rPr>
+        <w:t>‘</w:t>
+      </w:r>
+      <w:r>
+        <w:rPr>
+          <w:rFonts w:eastAsia="맑은 고딕"/>
+          <w:sz w:val="24"/>
+          <w:szCs w:val="24"/>
+        </w:rPr>
+        <w:t>-</w:t>
+      </w:r>
+      <w:r>
+        <w:rPr>
+          <w:rFonts w:eastAsia="맑은 고딕"/>
+          <w:sz w:val="24"/>
+          <w:szCs w:val="24"/>
+        </w:rPr>
+        <w:t>‘</w:t>
+      </w:r>
+    </w:p>
+    <w:p>
+      <w:pPr>
+        <w:rPr>
+          <w:rFonts w:eastAsia="맑은 고딕"/>
+          <w:b/>
+          <w:color w:val="0070C0"/>
+          <w:sz w:val="24"/>
+          <w:szCs w:val="24"/>
+        </w:rPr>
+      </w:pPr>
+      <w:r>
+        <w:rPr>
+          <w:rFonts w:eastAsia="맑은 고딕"/>
+          <w:sz w:val="24"/>
+          <w:szCs w:val="24"/>
+        </w:rPr>
+        <w:t xml:space="preserve">Term </w:t>
+      </w:r>
+      <w:r>
+        <w:rPr>
+          <w:rFonts w:eastAsia="맑은 고딕" w:cs="바탕체"/>
+          <w:sz w:val="24"/>
+          <w:szCs w:val="24"/>
+        </w:rPr>
+        <w:t>→</w:t>
+      </w:r>
+      <w:r>
+        <w:rPr>
+          <w:rFonts w:eastAsia="맑은 고딕"/>
+          <w:sz w:val="24"/>
+          <w:szCs w:val="24"/>
+        </w:rPr>
+        <w:t xml:space="preserve"> Double </w:t>
+      </w:r>
+      <w:r>
+        <w:rPr>
+          <w:rFonts w:eastAsia="맑은 고딕"/>
+          <w:b/>
+          <w:color w:val="0070C0"/>
+          <w:sz w:val="24"/>
+          <w:szCs w:val="24"/>
+        </w:rPr>
+        <w:t>{</w:t>
+      </w:r>
+      <w:r>
+        <w:rPr>
+          <w:rFonts w:eastAsia="맑은 고딕"/>
+          <w:sz w:val="24"/>
+          <w:szCs w:val="24"/>
+        </w:rPr>
+        <w:t xml:space="preserve"> MulOp Double</w:t>
+      </w:r>
+      <w:r>
+        <w:rPr>
+          <w:rFonts w:eastAsia="맑은 고딕"/>
+          <w:b/>
+          <w:color w:val="0070C0"/>
+          <w:sz w:val="24"/>
+          <w:szCs w:val="24"/>
+        </w:rPr>
+        <w:t xml:space="preserve"> }</w:t>
+      </w:r>
+    </w:p>
+    <w:p>
+      <w:pPr>
+        <w:rPr>
+          <w:rFonts w:eastAsia="맑은 고딕"/>
+          <w:sz w:val="24"/>
+          <w:szCs w:val="24"/>
+        </w:rPr>
+      </w:pPr>
+      <w:r>
+        <w:rPr>
+          <w:rFonts w:eastAsia="맑은 고딕"/>
+          <w:sz w:val="24"/>
+          <w:szCs w:val="24"/>
+        </w:rPr>
+        <w:t xml:space="preserve">MulOp </w:t>
+      </w:r>
+      <w:r>
+        <w:rPr>
+          <w:rFonts w:eastAsia="맑은 고딕" w:cs="바탕체"/>
+          <w:sz w:val="24"/>
+          <w:szCs w:val="24"/>
+        </w:rPr>
+        <w:t>→</w:t>
+      </w:r>
+      <w:r>
+        <w:rPr>
+          <w:rFonts w:eastAsia="맑은 고딕"/>
+          <w:sz w:val="24"/>
+          <w:szCs w:val="24"/>
+        </w:rPr>
+        <w:t xml:space="preserve"> </w:t>
+      </w:r>
+      <w:r>
+        <w:rPr>
+          <w:rFonts w:eastAsia="맑은 고딕"/>
+          <w:sz w:val="24"/>
+          <w:szCs w:val="24"/>
+        </w:rPr>
+        <w:t>‘</w:t>
+      </w:r>
+      <w:r>
+        <w:rPr>
+          <w:rFonts w:eastAsia="맑은 고딕"/>
+          <w:sz w:val="24"/>
+          <w:szCs w:val="24"/>
+        </w:rPr>
+        <w:t>*</w:t>
+      </w:r>
+      <w:r>
+        <w:rPr>
+          <w:rFonts w:eastAsia="맑은 고딕"/>
+          <w:sz w:val="24"/>
+          <w:szCs w:val="24"/>
+        </w:rPr>
+        <w:t>’</w:t>
+      </w:r>
+      <w:r>
+        <w:rPr>
+          <w:rFonts w:eastAsia="맑은 고딕"/>
+          <w:sz w:val="24"/>
+          <w:szCs w:val="24"/>
+        </w:rPr>
+        <w:t xml:space="preserve"> </w:t>
+      </w:r>
+      <w:r>
+        <w:rPr>
+          <w:rFonts w:eastAsia="맑은 고딕"/>
+          <w:b/>
+          <w:color w:val="0070C0"/>
+          <w:sz w:val="24"/>
+          <w:szCs w:val="24"/>
+        </w:rPr>
+        <w:t>|</w:t>
+      </w:r>
+      <w:r>
+        <w:rPr>
+          <w:rFonts w:eastAsia="맑은 고딕"/>
+          <w:sz w:val="24"/>
+          <w:szCs w:val="24"/>
+        </w:rPr>
+        <w:t xml:space="preserve"> </w:t>
+      </w:r>
+      <w:r>
+        <w:rPr>
+          <w:rFonts w:eastAsia="맑은 고딕"/>
+          <w:sz w:val="24"/>
+          <w:szCs w:val="24"/>
+        </w:rPr>
+        <w:t>‘</w:t>
+      </w:r>
+      <w:r>
+        <w:rPr>
+          <w:rFonts w:eastAsia="맑은 고딕"/>
+          <w:sz w:val="24"/>
+          <w:szCs w:val="24"/>
+        </w:rPr>
+        <w:t>/</w:t>
+      </w:r>
+      <w:r>
+        <w:rPr>
+          <w:rFonts w:eastAsia="맑은 고딕"/>
+          <w:sz w:val="24"/>
+          <w:szCs w:val="24"/>
+        </w:rPr>
+        <w:t>’</w:t>
+      </w:r>
+      <w:r>
+        <w:rPr>
+          <w:rFonts w:eastAsia="맑은 고딕"/>
+          <w:sz w:val="24"/>
+          <w:szCs w:val="24"/>
+        </w:rPr>
+        <w:t xml:space="preserve"> </w:t>
+      </w:r>
+      <w:r>
+        <w:rPr>
+          <w:rFonts w:eastAsia="맑은 고딕"/>
+          <w:b/>
+          <w:color w:val="4472C4"/>
+          <w:sz w:val="24"/>
+          <w:szCs w:val="24"/>
+        </w:rPr>
+        <w:t>|</w:t>
+      </w:r>
+      <w:r>
+        <w:rPr>
+          <w:rFonts w:eastAsia="맑은 고딕"/>
+          <w:sz w:val="24"/>
+          <w:szCs w:val="24"/>
+        </w:rPr>
+        <w:t xml:space="preserve"> </w:t>
+      </w:r>
+      <w:r>
+        <w:rPr>
+          <w:rFonts w:eastAsia="맑은 고딕"/>
+          <w:sz w:val="24"/>
+          <w:szCs w:val="24"/>
+        </w:rPr>
+        <w:t>‘</w:t>
+      </w:r>
+      <w:r>
+        <w:rPr>
+          <w:rFonts w:eastAsia="맑은 고딕"/>
+          <w:sz w:val="24"/>
+          <w:szCs w:val="24"/>
+        </w:rPr>
+        <w:t>%</w:t>
+      </w:r>
+      <w:r>
+        <w:rPr>
+          <w:rFonts w:eastAsia="맑은 고딕"/>
+          <w:sz w:val="24"/>
+          <w:szCs w:val="24"/>
+        </w:rPr>
+        <w:t>’</w:t>
+      </w:r>
+    </w:p>
+    <w:p>
+      <w:pPr>
+        <w:rPr>
+          <w:rFonts w:eastAsia="맑은 고딕" w:cs="바탕체"/>
+          <w:b/>
+          <w:color w:val="0070C0"/>
+          <w:sz w:val="24"/>
+          <w:szCs w:val="24"/>
+        </w:rPr>
+      </w:pPr>
+      <w:r>
+        <w:rPr>
+          <w:rFonts w:eastAsia="맑은 고딕"/>
+          <w:sz w:val="24"/>
+          <w:szCs w:val="24"/>
+        </w:rPr>
+        <w:t xml:space="preserve">Double </w:t>
+      </w:r>
+      <w:r>
+        <w:rPr>
+          <w:rFonts w:eastAsia="맑은 고딕" w:cs="바탕체"/>
+          <w:sz w:val="24"/>
+          <w:szCs w:val="24"/>
+        </w:rPr>
+        <w:t>→ Factor</w:t>
+      </w:r>
+      <w:r>
+        <w:rPr>
+          <w:rFonts w:eastAsia="맑은 고딕" w:cs="바탕체"/>
+          <w:b/>
+          <w:color w:val="0070C0"/>
+          <w:sz w:val="24"/>
+          <w:szCs w:val="24"/>
+        </w:rPr>
+        <w:t xml:space="preserve"> [</w:t>
+      </w:r>
+      <w:r>
+        <w:rPr>
+          <w:rFonts w:eastAsia="맑은 고딕" w:cs="바탕체"/>
+          <w:color w:val="0070C0"/>
+          <w:sz w:val="24"/>
+          <w:szCs w:val="24"/>
+        </w:rPr>
+        <w:t xml:space="preserve"> </w:t>
+      </w:r>
+      <w:r>
+        <w:rPr>
+          <w:rFonts w:eastAsia="맑은 고딕" w:cs="바탕체"/>
+          <w:sz w:val="24"/>
+          <w:szCs w:val="24"/>
+        </w:rPr>
+        <w:t>DouOp</w:t>
+      </w:r>
+      <w:r>
+        <w:rPr>
+          <w:rFonts w:eastAsia="맑은 고딕" w:cs="바탕체"/>
+          <w:b/>
+          <w:color w:val="0070C0"/>
+          <w:sz w:val="24"/>
+          <w:szCs w:val="24"/>
+        </w:rPr>
+        <w:t xml:space="preserve"> ]</w:t>
+      </w:r>
+    </w:p>
+    <w:p>
+      <w:pPr>
+        <w:rPr>
+          <w:rFonts w:eastAsia="맑은 고딕" w:cs="바탕체"/>
+          <w:sz w:val="24"/>
+          <w:szCs w:val="24"/>
+        </w:rPr>
+      </w:pPr>
+      <w:r>
+        <w:rPr>
+          <w:rFonts w:eastAsia="맑은 고딕" w:cs="바탕체"/>
+          <w:sz w:val="24"/>
+          <w:szCs w:val="24"/>
+        </w:rPr>
+        <w:t xml:space="preserve">DouOp → </w:t>
+      </w:r>
+      <w:r>
+        <w:rPr>
+          <w:rFonts w:eastAsia="맑은 고딕" w:cs="바탕체"/>
+          <w:sz w:val="24"/>
+          <w:szCs w:val="24"/>
+        </w:rPr>
+        <w:t>‘</w:t>
+      </w:r>
+      <w:r>
+        <w:rPr>
+          <w:rFonts w:eastAsia="맑은 고딕" w:cs="바탕체"/>
+          <w:sz w:val="24"/>
+          <w:szCs w:val="24"/>
+        </w:rPr>
+        <w:t>++</w:t>
+      </w:r>
+      <w:r>
+        <w:rPr>
+          <w:rFonts w:eastAsia="맑은 고딕" w:cs="바탕체"/>
+          <w:sz w:val="24"/>
+          <w:szCs w:val="24"/>
+        </w:rPr>
+        <w:t>’</w:t>
+      </w:r>
+      <w:r>
+        <w:rPr>
+          <w:rFonts w:eastAsia="맑은 고딕" w:cs="바탕체"/>
+          <w:sz w:val="24"/>
+          <w:szCs w:val="24"/>
+        </w:rPr>
+        <w:t xml:space="preserve"> </w:t>
+      </w:r>
+      <w:r>
+        <w:rPr>
+          <w:rFonts w:eastAsia="맑은 고딕" w:cs="바탕체"/>
+          <w:b/>
+          <w:color w:val="0070C0"/>
+          <w:sz w:val="24"/>
+          <w:szCs w:val="24"/>
+        </w:rPr>
+        <w:t>|</w:t>
+      </w:r>
+      <w:r>
+        <w:rPr>
+          <w:rFonts w:eastAsia="맑은 고딕" w:cs="바탕체"/>
+          <w:sz w:val="24"/>
+          <w:szCs w:val="24"/>
+        </w:rPr>
+        <w:t xml:space="preserve"> </w:t>
+      </w:r>
+      <w:r>
+        <w:rPr>
+          <w:rFonts w:eastAsia="맑은 고딕" w:cs="바탕체"/>
+          <w:sz w:val="24"/>
+          <w:szCs w:val="24"/>
+        </w:rPr>
+        <w:t>‘—‘</w:t>
+      </w:r>
+    </w:p>
+    <w:p>
+      <w:pPr>
+        <w:rPr>
+          <w:rFonts w:eastAsia="맑은 고딕"/>
+          <w:sz w:val="24"/>
+          <w:szCs w:val="24"/>
+        </w:rPr>
+      </w:pPr>
+      <w:r>
+        <w:rPr>
+          <w:rFonts w:eastAsia="맑은 고딕"/>
+          <w:sz w:val="24"/>
+          <w:szCs w:val="24"/>
+        </w:rPr>
+        <w:t>Factor</w:t>
+      </w:r>
+      <w:r>
+        <w:rPr>
+          <w:rFonts w:eastAsia="맑은 고딕"/>
+          <w:b/>
+          <w:color w:val="0070C0"/>
+          <w:sz w:val="24"/>
+          <w:szCs w:val="24"/>
+        </w:rPr>
+        <w:t xml:space="preserve"> </w:t>
+      </w:r>
+      <w:r>
+        <w:rPr>
+          <w:rFonts w:eastAsia="맑은 고딕" w:cs="바탕체"/>
+          <w:sz w:val="24"/>
+          <w:szCs w:val="24"/>
+        </w:rPr>
+        <w:t>→</w:t>
+      </w:r>
+      <w:r>
+        <w:rPr>
+          <w:rFonts w:eastAsia="맑은 고딕"/>
+          <w:sz w:val="24"/>
+          <w:szCs w:val="24"/>
+        </w:rPr>
+        <w:t xml:space="preserve"> </w:t>
+      </w:r>
+      <w:r>
+        <w:rPr>
+          <w:rFonts w:eastAsia="맑은 고딕"/>
+          <w:b/>
+          <w:color w:val="0070C0"/>
+          <w:sz w:val="24"/>
+          <w:szCs w:val="24"/>
+        </w:rPr>
+        <w:t>[</w:t>
+      </w:r>
+      <w:r>
+        <w:rPr>
+          <w:rFonts w:eastAsia="맑은 고딕"/>
+          <w:sz w:val="24"/>
+          <w:szCs w:val="24"/>
+        </w:rPr>
+        <w:t xml:space="preserve"> UnaryOp </w:t>
+      </w:r>
+      <w:r>
+        <w:rPr>
+          <w:rFonts w:eastAsia="맑은 고딕"/>
+          <w:b/>
+          <w:color w:val="0070C0"/>
+          <w:sz w:val="24"/>
+          <w:szCs w:val="24"/>
+        </w:rPr>
+        <w:t xml:space="preserve">] </w:t>
+      </w:r>
+      <w:r>
+        <w:rPr>
+          <w:rFonts w:eastAsia="맑은 고딕"/>
+          <w:sz w:val="24"/>
+          <w:szCs w:val="24"/>
+        </w:rPr>
+        <w:t>Primary</w:t>
+      </w:r>
+    </w:p>
+    <w:p>
+      <w:pPr>
+        <w:rPr>
+          <w:rFonts w:eastAsia="맑은 고딕"/>
+          <w:sz w:val="24"/>
+          <w:szCs w:val="24"/>
+        </w:rPr>
+      </w:pPr>
+      <w:r>
+        <w:rPr>
+          <w:rFonts w:eastAsia="맑은 고딕"/>
+          <w:sz w:val="24"/>
+          <w:szCs w:val="24"/>
+        </w:rPr>
+        <w:t xml:space="preserve">UnaryOp </w:t>
+      </w:r>
+      <w:r>
+        <w:rPr>
+          <w:rFonts w:eastAsia="맑은 고딕" w:cs="바탕체"/>
           <w:sz w:val="24"/>
           <w:szCs w:val="24"/>
         </w:rPr>
@@ -2020,33 +3283,7 @@
       </w:r>
       <w:r>
         <w:rPr>
-          <w:rFonts w:eastAsia="맑은 고딕"/>
-          <w:sz w:val="24"/>
-          <w:szCs w:val="24"/>
-        </w:rPr>
-        <w:t xml:space="preserve">Conjunction </w:t>
-      </w:r>
-      <w:r>
-        <w:rPr>
-          <w:rFonts w:eastAsia="맑은 고딕"/>
-          <w:b/>
-          <w:color w:val="0070C0"/>
-          <w:sz w:val="24"/>
-          <w:szCs w:val="24"/>
-        </w:rPr>
-        <w:t>{</w:t>
-      </w:r>
-      <w:r>
-        <w:rPr>
-          <w:rFonts w:eastAsia="맑은 고딕"/>
-          <w:sz w:val="24"/>
-          <w:szCs w:val="24"/>
-        </w:rPr>
-        <w:t xml:space="preserve"> </w:t>
-      </w:r>
-      <w:r>
-        <w:rPr>
-          <w:rFonts w:eastAsia="맑은 고딕"/>
+          <w:rFonts w:eastAsia="맑은 고딕" w:cs="바탕체"/>
           <w:sz w:val="24"/>
           <w:szCs w:val="24"/>
         </w:rPr>
@@ -2058,7 +3295,51 @@
           <w:sz w:val="24"/>
           <w:szCs w:val="24"/>
         </w:rPr>
-        <w:t>||</w:t>
+        <w:t>-</w:t>
+      </w:r>
+      <w:r>
+        <w:rPr>
+          <w:rFonts w:eastAsia="맑은 고딕"/>
+          <w:sz w:val="24"/>
+          <w:szCs w:val="24"/>
+        </w:rPr>
+        <w:t>‘</w:t>
+      </w:r>
+      <w:r>
+        <w:rPr>
+          <w:rFonts w:eastAsia="맑은 고딕"/>
+          <w:b/>
+          <w:color w:val="0070C0"/>
+          <w:sz w:val="24"/>
+          <w:szCs w:val="24"/>
+        </w:rPr>
+        <w:t xml:space="preserve"> |</w:t>
+      </w:r>
+      <w:r>
+        <w:rPr>
+          <w:rFonts w:eastAsia="맑은 고딕"/>
+          <w:color w:val="0070C0"/>
+          <w:sz w:val="24"/>
+          <w:szCs w:val="24"/>
+        </w:rPr>
+        <w:t xml:space="preserve"> </w:t>
+      </w:r>
+      <w:r>
+        <w:rPr>
+          <w:rFonts w:eastAsia="맑은 고딕"/>
+          <w:color w:val="0070C0"/>
+          <w:sz w:val="24"/>
+          <w:szCs w:val="24"/>
+        </w:rPr>
+        <w:t>‘</w:t>
+      </w:r>
+      <w:r>
+        <w:rPr>
+          <w:rFonts w:eastAsia="맑은 고딕"/>
+          <w:sz w:val="24"/>
+          <w:szCs w:val="24"/>
+        </w:rPr>
+        <w:t>!</w:t>
       </w:r>
       <w:r>
         <w:rPr>
@@ -2068,1501 +3349,263 @@
         </w:rPr>
         <w:t>’</w:t>
       </w:r>
-      <w:r>
-        <w:rPr>
-          <w:rFonts w:eastAsia="맑은 고딕"/>
-          <w:sz w:val="24"/>
-          <w:szCs w:val="24"/>
-        </w:rPr>
-        <w:t xml:space="preserve"> Conjunction </w:t>
-      </w:r>
-      <w:r>
-        <w:rPr>
-          <w:rFonts w:eastAsia="맑은 고딕"/>
-          <w:b/>
-          <w:color w:val="0070C0"/>
-          <w:sz w:val="24"/>
-          <w:szCs w:val="24"/>
-        </w:rPr>
-        <w:t>}</w:t>
+    </w:p>
+    <w:p>
+      <w:pPr>
+        <w:rPr>
+          <w:rFonts w:eastAsia="맑은 고딕"/>
+          <w:sz w:val="24"/>
+          <w:szCs w:val="24"/>
+        </w:rPr>
+      </w:pPr>
+      <w:r>
+        <w:rPr>
+          <w:rFonts w:eastAsia="맑은 고딕"/>
+          <w:sz w:val="24"/>
+          <w:szCs w:val="24"/>
+        </w:rPr>
+        <w:t xml:space="preserve">Primary </w:t>
+      </w:r>
+      <w:r>
+        <w:rPr>
+          <w:rFonts w:eastAsia="맑은 고딕" w:cs="바탕체"/>
+          <w:sz w:val="24"/>
+          <w:szCs w:val="24"/>
+        </w:rPr>
+        <w:t>→</w:t>
+      </w:r>
+      <w:r>
+        <w:rPr>
+          <w:rFonts w:eastAsia="맑은 고딕"/>
+          <w:sz w:val="24"/>
+          <w:szCs w:val="24"/>
+        </w:rPr>
+        <w:t xml:space="preserve"> </w:t>
+      </w:r>
+      <w:r>
+        <w:rPr>
+          <w:rFonts w:eastAsia="맑은 고딕"/>
+          <w:sz w:val="24"/>
+          <w:szCs w:val="24"/>
+        </w:rPr>
+        <w:t>VariableRef</w:t>
+      </w:r>
+      <w:r>
+        <w:rPr>
+          <w:rFonts w:eastAsia="맑은 고딕"/>
+          <w:b/>
+          <w:color w:val="0070C0"/>
+          <w:sz w:val="24"/>
+          <w:szCs w:val="24"/>
+        </w:rPr>
+        <w:t xml:space="preserve"> |</w:t>
+      </w:r>
+      <w:r>
+        <w:rPr>
+          <w:rFonts w:eastAsia="맑은 고딕"/>
+          <w:color w:val="0070C0"/>
+          <w:sz w:val="24"/>
+          <w:szCs w:val="24"/>
+        </w:rPr>
+        <w:t xml:space="preserve"> </w:t>
+      </w:r>
+      <w:r>
+        <w:rPr>
+          <w:rFonts w:eastAsia="맑은 고딕"/>
+          <w:sz w:val="24"/>
+          <w:szCs w:val="24"/>
+        </w:rPr>
+        <w:t xml:space="preserve">Literal </w:t>
+      </w:r>
+      <w:r>
+        <w:rPr>
+          <w:rFonts w:eastAsia="맑은 고딕"/>
+          <w:b/>
+          <w:color w:val="0070C0"/>
+          <w:sz w:val="24"/>
+          <w:szCs w:val="24"/>
+        </w:rPr>
+        <w:t>|</w:t>
+      </w:r>
+      <w:r>
+        <w:rPr>
+          <w:rFonts w:eastAsia="맑은 고딕"/>
+          <w:sz w:val="24"/>
+          <w:szCs w:val="24"/>
+        </w:rPr>
+        <w:t xml:space="preserve"> ‘(‘ Expression ‘)’ </w:t>
+      </w:r>
+      <w:r>
+        <w:rPr>
+          <w:rFonts w:eastAsia="맑은 고딕"/>
+          <w:b/>
+          <w:color w:val="0070C0"/>
+          <w:sz w:val="24"/>
+          <w:szCs w:val="24"/>
+        </w:rPr>
+        <w:t>|</w:t>
+      </w:r>
+      <w:r>
+        <w:rPr>
+          <w:rFonts w:eastAsia="맑은 고딕"/>
+          <w:sz w:val="24"/>
+          <w:szCs w:val="24"/>
+        </w:rPr>
+        <w:t xml:space="preserve"> Function</w:t>
+      </w:r>
+      <w:r>
+        <w:rPr>
+          <w:rFonts w:eastAsia="맑은 고딕"/>
+          <w:sz w:val="24"/>
+          <w:szCs w:val="24"/>
+        </w:rPr>
+        <w:t xml:space="preserve"> </w:t>
+      </w:r>
+      <w:r>
+        <w:rPr>
+          <w:rFonts w:eastAsia="맑은 고딕"/>
+          <w:b/>
+          <w:color w:val="0070C0"/>
+          <w:sz w:val="24"/>
+          <w:szCs w:val="24"/>
+        </w:rPr>
+        <w:t>|</w:t>
+      </w:r>
+      <w:r>
+        <w:rPr>
+          <w:rFonts w:eastAsia="맑은 고딕"/>
+          <w:sz w:val="24"/>
+          <w:szCs w:val="24"/>
+        </w:rPr>
+        <w:t xml:space="preserve"> </w:t>
+      </w:r>
+      <w:r>
+        <w:rPr>
+          <w:rFonts w:eastAsia="맑은 고딕"/>
+          <w:sz w:val="24"/>
+          <w:szCs w:val="24"/>
+        </w:rPr>
+        <w:t>‘</w:t>
+      </w:r>
+      <w:r>
+        <w:rPr>
+          <w:rFonts w:eastAsia="맑은 고딕"/>
+          <w:sz w:val="24"/>
+          <w:szCs w:val="24"/>
+        </w:rPr>
+        <w:t>(</w:t>
+      </w:r>
+      <w:r>
+        <w:rPr>
+          <w:rFonts w:eastAsia="맑은 고딕"/>
+          <w:sz w:val="24"/>
+          <w:szCs w:val="24"/>
+        </w:rPr>
+        <w:t xml:space="preserve">‘ </w:t>
+      </w:r>
+      <w:r>
+        <w:rPr>
+          <w:rFonts w:eastAsia="맑은 고딕"/>
+          <w:sz w:val="24"/>
+          <w:szCs w:val="24"/>
+        </w:rPr>
+        <w:t>Type</w:t>
+      </w:r>
+      <w:r>
+        <w:rPr>
+          <w:rFonts w:eastAsia="맑은 고딕"/>
+          <w:sz w:val="24"/>
+          <w:szCs w:val="24"/>
+        </w:rPr>
+        <w:t xml:space="preserve"> ’</w:t>
+      </w:r>
+      <w:r>
+        <w:rPr>
+          <w:rFonts w:eastAsia="맑은 고딕"/>
+          <w:sz w:val="24"/>
+          <w:szCs w:val="24"/>
+        </w:rPr>
+        <w:t>)</w:t>
+      </w:r>
+      <w:r>
+        <w:rPr>
+          <w:rFonts w:eastAsia="맑은 고딕"/>
+          <w:sz w:val="24"/>
+          <w:szCs w:val="24"/>
+        </w:rPr>
+        <w:t>’</w:t>
+      </w:r>
+      <w:r>
+        <w:rPr>
+          <w:rFonts w:eastAsia="맑은 고딕"/>
+          <w:sz w:val="24"/>
+          <w:szCs w:val="24"/>
+        </w:rPr>
+        <w:t xml:space="preserve"> Expression</w:t>
+      </w:r>
+    </w:p>
+    <w:p>
+      <w:pPr>
+        <w:rPr>
+          <w:rFonts w:eastAsia="맑은 고딕"/>
+          <w:sz w:val="24"/>
+          <w:szCs w:val="24"/>
+        </w:rPr>
+      </w:pPr>
+      <w:r>
+        <w:rPr>
+          <w:rFonts w:eastAsia="맑은 고딕" w:hint="eastAsia"/>
+          <w:sz w:val="24"/>
+          <w:szCs w:val="24"/>
+        </w:rPr>
+        <w:t xml:space="preserve">VariableRef </w:t>
+      </w:r>
+      <w:r>
+        <w:rPr>
+          <w:rFonts w:eastAsia="맑은 고딕" w:cs="바탕체"/>
+          <w:sz w:val="24"/>
+          <w:szCs w:val="24"/>
+        </w:rPr>
+        <w:t xml:space="preserve">→ </w:t>
+      </w:r>
+      <w:r>
+        <w:rPr>
+          <w:rFonts w:eastAsia="맑은 고딕"/>
+          <w:sz w:val="24"/>
+          <w:szCs w:val="24"/>
+        </w:rPr>
+        <w:t xml:space="preserve">Id </w:t>
+      </w:r>
+      <w:r>
+        <w:rPr>
+          <w:rFonts w:eastAsia="맑은 고딕"/>
+          <w:b/>
+          <w:color w:val="0070C0"/>
+          <w:sz w:val="24"/>
+          <w:szCs w:val="24"/>
+        </w:rPr>
+        <w:t>[</w:t>
+      </w:r>
+      <w:r>
+        <w:rPr>
+          <w:rFonts w:eastAsia="맑은 고딕"/>
+          <w:sz w:val="24"/>
+          <w:szCs w:val="24"/>
+        </w:rPr>
+        <w:t xml:space="preserve"> ‘[’ Expression ’]’ </w:t>
+      </w:r>
+      <w:r>
+        <w:rPr>
+          <w:rFonts w:eastAsia="맑은 고딕"/>
+          <w:b/>
+          <w:color w:val="0070C0"/>
+          <w:sz w:val="24"/>
+          <w:szCs w:val="24"/>
+        </w:rPr>
+        <w:t>]</w:t>
       </w:r>
       <w:bookmarkStart w:id="1" w:name="_GoBack"/>
       <w:bookmarkEnd w:id="1"/>
-    </w:p>
-    <w:p>
-      <w:pPr>
-        <w:rPr>
-          <w:rFonts w:eastAsia="맑은 고딕"/>
-          <w:b/>
-          <w:color w:val="0070C0"/>
-          <w:sz w:val="24"/>
-          <w:szCs w:val="24"/>
-        </w:rPr>
-      </w:pPr>
-      <w:r>
-        <w:rPr>
-          <w:rFonts w:eastAsia="맑은 고딕"/>
-          <w:sz w:val="24"/>
-          <w:szCs w:val="24"/>
-        </w:rPr>
-        <w:t xml:space="preserve">Conjunction </w:t>
-      </w:r>
-      <w:r>
-        <w:rPr>
-          <w:rFonts w:eastAsia="맑은 고딕" w:cs="바탕체"/>
-          <w:sz w:val="24"/>
-          <w:szCs w:val="24"/>
-        </w:rPr>
-        <w:t>→</w:t>
-      </w:r>
-      <w:r>
-        <w:rPr>
-          <w:rFonts w:eastAsia="맑은 고딕"/>
-          <w:sz w:val="24"/>
-          <w:szCs w:val="24"/>
-        </w:rPr>
-        <w:t xml:space="preserve"> Equality</w:t>
-      </w:r>
-      <w:r>
-        <w:rPr>
-          <w:rFonts w:eastAsia="맑은 고딕"/>
-          <w:color w:val="0070C0"/>
-          <w:sz w:val="24"/>
-          <w:szCs w:val="24"/>
-        </w:rPr>
-        <w:t xml:space="preserve"> </w:t>
-      </w:r>
-      <w:r>
-        <w:rPr>
-          <w:rFonts w:eastAsia="맑은 고딕"/>
-          <w:b/>
-          <w:color w:val="0070C0"/>
-          <w:sz w:val="24"/>
-          <w:szCs w:val="24"/>
-        </w:rPr>
-        <w:t>{</w:t>
-      </w:r>
-      <w:r>
-        <w:rPr>
-          <w:rFonts w:eastAsia="맑은 고딕"/>
-          <w:color w:val="0070C0"/>
-          <w:sz w:val="24"/>
-          <w:szCs w:val="24"/>
-        </w:rPr>
-        <w:t xml:space="preserve"> </w:t>
-      </w:r>
-      <w:r>
-        <w:rPr>
-          <w:rFonts w:eastAsia="맑은 고딕"/>
-          <w:color w:val="0070C0"/>
-          <w:sz w:val="24"/>
-          <w:szCs w:val="24"/>
-        </w:rPr>
-        <w:t>‘</w:t>
-      </w:r>
-      <w:r>
-        <w:rPr>
-          <w:rFonts w:eastAsia="맑은 고딕"/>
-          <w:sz w:val="24"/>
-          <w:szCs w:val="24"/>
-        </w:rPr>
-        <w:t>&amp;&amp;</w:t>
-      </w:r>
-      <w:r>
-        <w:rPr>
-          <w:rFonts w:eastAsia="맑은 고딕"/>
-          <w:sz w:val="24"/>
-          <w:szCs w:val="24"/>
-        </w:rPr>
-        <w:t>’</w:t>
-      </w:r>
-      <w:r>
-        <w:rPr>
-          <w:rFonts w:eastAsia="맑은 고딕"/>
-          <w:sz w:val="24"/>
-          <w:szCs w:val="24"/>
-        </w:rPr>
-        <w:t xml:space="preserve"> Equality </w:t>
-      </w:r>
-      <w:r>
-        <w:rPr>
-          <w:rFonts w:eastAsia="맑은 고딕"/>
-          <w:b/>
-          <w:color w:val="0070C0"/>
-          <w:sz w:val="24"/>
-          <w:szCs w:val="24"/>
-        </w:rPr>
-        <w:t>}</w:t>
-      </w:r>
-    </w:p>
-    <w:p>
-      <w:pPr>
-        <w:rPr>
-          <w:rFonts w:eastAsia="맑은 고딕"/>
-          <w:b/>
-          <w:color w:val="0070C0"/>
-          <w:sz w:val="24"/>
-          <w:szCs w:val="24"/>
-        </w:rPr>
-      </w:pPr>
-      <w:r>
-        <w:rPr>
-          <w:rFonts w:eastAsia="맑은 고딕"/>
-          <w:sz w:val="24"/>
-          <w:szCs w:val="24"/>
-        </w:rPr>
-        <w:t xml:space="preserve">Equality </w:t>
-      </w:r>
-      <w:r>
-        <w:rPr>
-          <w:rFonts w:eastAsia="맑은 고딕" w:cs="바탕체"/>
-          <w:sz w:val="24"/>
-          <w:szCs w:val="24"/>
-        </w:rPr>
-        <w:t>→</w:t>
-      </w:r>
-      <w:r>
-        <w:rPr>
-          <w:rFonts w:eastAsia="맑은 고딕"/>
-          <w:sz w:val="24"/>
-          <w:szCs w:val="24"/>
-        </w:rPr>
-        <w:t xml:space="preserve"> Relation </w:t>
-      </w:r>
-      <w:r>
-        <w:rPr>
-          <w:rFonts w:eastAsia="맑은 고딕"/>
-          <w:b/>
-          <w:color w:val="0070C0"/>
-          <w:sz w:val="24"/>
-          <w:szCs w:val="24"/>
-        </w:rPr>
-        <w:t>[</w:t>
-      </w:r>
-      <w:r>
-        <w:rPr>
-          <w:rFonts w:eastAsia="맑은 고딕"/>
-          <w:color w:val="0070C0"/>
-          <w:sz w:val="24"/>
-          <w:szCs w:val="24"/>
-        </w:rPr>
-        <w:t xml:space="preserve"> </w:t>
-      </w:r>
-      <w:r>
-        <w:rPr>
-          <w:rFonts w:eastAsia="맑은 고딕"/>
-          <w:sz w:val="24"/>
-          <w:szCs w:val="24"/>
-        </w:rPr>
-        <w:t xml:space="preserve">EquOp Relation </w:t>
-      </w:r>
-      <w:r>
-        <w:rPr>
-          <w:rFonts w:eastAsia="맑은 고딕"/>
-          <w:b/>
-          <w:color w:val="0070C0"/>
-          <w:sz w:val="24"/>
-          <w:szCs w:val="24"/>
-        </w:rPr>
-        <w:t>]</w:t>
-      </w:r>
-      <w:r>
-        <w:rPr>
-          <w:rFonts w:eastAsia="맑은 고딕"/>
-          <w:b/>
-          <w:color w:val="0070C0"/>
-          <w:sz w:val="24"/>
-          <w:szCs w:val="24"/>
-        </w:rPr>
-        <w:t>z</w:t>
-      </w:r>
-    </w:p>
-    <w:p>
-      <w:pPr>
-        <w:rPr>
-          <w:rFonts w:eastAsia="맑은 고딕"/>
-          <w:sz w:val="24"/>
-          <w:szCs w:val="24"/>
-        </w:rPr>
-      </w:pPr>
-      <w:r>
-        <w:rPr>
-          <w:rFonts w:eastAsia="맑은 고딕"/>
-          <w:sz w:val="24"/>
-          <w:szCs w:val="24"/>
-        </w:rPr>
-        <w:t xml:space="preserve">EquOp </w:t>
-      </w:r>
-      <w:r>
-        <w:rPr>
-          <w:rFonts w:eastAsia="맑은 고딕" w:cs="바탕체"/>
-          <w:sz w:val="24"/>
-          <w:szCs w:val="24"/>
-        </w:rPr>
-        <w:t>→</w:t>
-      </w:r>
-      <w:r>
-        <w:rPr>
-          <w:rFonts w:eastAsia="맑은 고딕"/>
-          <w:sz w:val="24"/>
-          <w:szCs w:val="24"/>
-        </w:rPr>
-        <w:t xml:space="preserve"> </w:t>
-      </w:r>
-      <w:r>
-        <w:rPr>
-          <w:rFonts w:eastAsia="맑은 고딕"/>
-          <w:sz w:val="24"/>
-          <w:szCs w:val="24"/>
-        </w:rPr>
-        <w:t>‘</w:t>
-      </w:r>
-      <w:r>
-        <w:rPr>
-          <w:rFonts w:eastAsia="맑은 고딕"/>
-          <w:sz w:val="24"/>
-          <w:szCs w:val="24"/>
-        </w:rPr>
-        <w:t>==</w:t>
-      </w:r>
-      <w:r>
-        <w:rPr>
-          <w:rFonts w:eastAsia="맑은 고딕"/>
-          <w:sz w:val="24"/>
-          <w:szCs w:val="24"/>
-        </w:rPr>
-        <w:t>’</w:t>
-      </w:r>
-      <w:r>
-        <w:rPr>
-          <w:rFonts w:eastAsia="맑은 고딕"/>
-          <w:sz w:val="24"/>
-          <w:szCs w:val="24"/>
-        </w:rPr>
-        <w:t xml:space="preserve"> </w:t>
-      </w:r>
-      <w:r>
-        <w:rPr>
-          <w:rFonts w:eastAsia="맑은 고딕"/>
-          <w:b/>
-          <w:color w:val="0070C0"/>
-          <w:sz w:val="24"/>
-          <w:szCs w:val="24"/>
-        </w:rPr>
-        <w:t>|</w:t>
-      </w:r>
-      <w:r>
-        <w:rPr>
-          <w:rFonts w:eastAsia="맑은 고딕"/>
-          <w:sz w:val="24"/>
-          <w:szCs w:val="24"/>
-        </w:rPr>
-        <w:t xml:space="preserve"> </w:t>
-      </w:r>
-      <w:r>
-        <w:rPr>
-          <w:rFonts w:eastAsia="맑은 고딕"/>
-          <w:sz w:val="24"/>
-          <w:szCs w:val="24"/>
-        </w:rPr>
-        <w:t>‘</w:t>
-      </w:r>
-      <w:r>
-        <w:rPr>
-          <w:rFonts w:eastAsia="맑은 고딕"/>
-          <w:sz w:val="24"/>
-          <w:szCs w:val="24"/>
-        </w:rPr>
-        <w:t>!=</w:t>
-      </w:r>
-      <w:r>
-        <w:rPr>
-          <w:rFonts w:eastAsia="맑은 고딕"/>
-          <w:sz w:val="24"/>
-          <w:szCs w:val="24"/>
-        </w:rPr>
-        <w:t>’</w:t>
-      </w:r>
-    </w:p>
-    <w:p>
-      <w:pPr>
-        <w:rPr>
-          <w:rFonts w:eastAsia="맑은 고딕"/>
-          <w:b/>
-          <w:color w:val="0070C0"/>
-          <w:sz w:val="24"/>
-          <w:szCs w:val="24"/>
-        </w:rPr>
-      </w:pPr>
-      <w:r>
-        <w:rPr>
-          <w:rFonts w:eastAsia="맑은 고딕"/>
-          <w:sz w:val="24"/>
-          <w:szCs w:val="24"/>
-        </w:rPr>
-        <w:t xml:space="preserve">Relation </w:t>
-      </w:r>
-      <w:r>
-        <w:rPr>
-          <w:rFonts w:eastAsia="맑은 고딕" w:cs="바탕체"/>
-          <w:sz w:val="24"/>
-          <w:szCs w:val="24"/>
-        </w:rPr>
-        <w:t>→</w:t>
-      </w:r>
-      <w:r>
-        <w:rPr>
-          <w:rFonts w:eastAsia="맑은 고딕"/>
-          <w:sz w:val="24"/>
-          <w:szCs w:val="24"/>
-        </w:rPr>
-        <w:t xml:space="preserve"> Addition</w:t>
-      </w:r>
-      <w:r>
-        <w:rPr>
-          <w:rFonts w:eastAsia="맑은 고딕"/>
-          <w:b/>
-          <w:color w:val="0070C0"/>
-          <w:sz w:val="24"/>
-          <w:szCs w:val="24"/>
-        </w:rPr>
-        <w:t xml:space="preserve"> [</w:t>
-      </w:r>
-      <w:r>
-        <w:rPr>
-          <w:rFonts w:eastAsia="맑은 고딕"/>
-          <w:color w:val="0070C0"/>
-          <w:sz w:val="24"/>
-          <w:szCs w:val="24"/>
-        </w:rPr>
-        <w:t xml:space="preserve"> </w:t>
-      </w:r>
-      <w:r>
-        <w:rPr>
-          <w:rFonts w:eastAsia="맑은 고딕"/>
-          <w:sz w:val="24"/>
-          <w:szCs w:val="24"/>
-        </w:rPr>
-        <w:t xml:space="preserve">RelOp Addition </w:t>
-      </w:r>
-      <w:r>
-        <w:rPr>
-          <w:rFonts w:eastAsia="맑은 고딕"/>
-          <w:b/>
-          <w:color w:val="0070C0"/>
-          <w:sz w:val="24"/>
-          <w:szCs w:val="24"/>
-        </w:rPr>
-        <w:t>]</w:t>
-      </w:r>
-    </w:p>
-    <w:p>
-      <w:pPr>
-        <w:rPr>
-          <w:rFonts w:eastAsia="맑은 고딕"/>
-          <w:sz w:val="24"/>
-          <w:szCs w:val="24"/>
-        </w:rPr>
-      </w:pPr>
-      <w:r>
-        <w:rPr>
-          <w:rFonts w:eastAsia="맑은 고딕"/>
-          <w:sz w:val="24"/>
-          <w:szCs w:val="24"/>
-        </w:rPr>
-        <w:t xml:space="preserve">RelOp </w:t>
-      </w:r>
-      <w:r>
-        <w:rPr>
-          <w:rFonts w:eastAsia="맑은 고딕" w:cs="바탕체"/>
-          <w:sz w:val="24"/>
-          <w:szCs w:val="24"/>
-        </w:rPr>
-        <w:t xml:space="preserve">→ </w:t>
-      </w:r>
-      <w:r>
-        <w:rPr>
-          <w:rFonts w:eastAsia="맑은 고딕" w:cs="바탕체"/>
-          <w:sz w:val="24"/>
-          <w:szCs w:val="24"/>
-        </w:rPr>
-        <w:t>‘</w:t>
-      </w:r>
-      <w:r>
-        <w:rPr>
-          <w:rFonts w:eastAsia="맑은 고딕"/>
-          <w:sz w:val="24"/>
-          <w:szCs w:val="24"/>
-        </w:rPr>
-        <w:t>&lt;</w:t>
-      </w:r>
-      <w:r>
-        <w:rPr>
-          <w:rFonts w:eastAsia="맑은 고딕"/>
-          <w:sz w:val="24"/>
-          <w:szCs w:val="24"/>
-        </w:rPr>
-        <w:t>’</w:t>
-      </w:r>
-      <w:r>
-        <w:rPr>
-          <w:rFonts w:eastAsia="맑은 고딕"/>
-          <w:sz w:val="24"/>
-          <w:szCs w:val="24"/>
-        </w:rPr>
-        <w:t xml:space="preserve"> </w:t>
-      </w:r>
-      <w:r>
-        <w:rPr>
-          <w:rFonts w:eastAsia="맑은 고딕"/>
-          <w:b/>
-          <w:color w:val="0070C0"/>
-          <w:sz w:val="24"/>
-          <w:szCs w:val="24"/>
-        </w:rPr>
-        <w:t xml:space="preserve">| </w:t>
-      </w:r>
-      <w:r>
-        <w:rPr>
-          <w:rFonts w:eastAsia="맑은 고딕"/>
-          <w:b/>
-          <w:color w:val="0070C0"/>
-          <w:sz w:val="24"/>
-          <w:szCs w:val="24"/>
-        </w:rPr>
-        <w:t>‘</w:t>
-      </w:r>
-      <w:r>
-        <w:rPr>
-          <w:rFonts w:eastAsia="맑은 고딕"/>
-          <w:sz w:val="24"/>
-          <w:szCs w:val="24"/>
-        </w:rPr>
-        <w:t>&lt;=</w:t>
-      </w:r>
-      <w:r>
-        <w:rPr>
-          <w:rFonts w:eastAsia="맑은 고딕"/>
-          <w:sz w:val="24"/>
-          <w:szCs w:val="24"/>
-        </w:rPr>
-        <w:t>’</w:t>
-      </w:r>
-      <w:r>
-        <w:rPr>
-          <w:rFonts w:eastAsia="맑은 고딕"/>
-          <w:sz w:val="24"/>
-          <w:szCs w:val="24"/>
-        </w:rPr>
-        <w:t xml:space="preserve"> </w:t>
-      </w:r>
-      <w:r>
-        <w:rPr>
-          <w:rFonts w:eastAsia="맑은 고딕"/>
-          <w:b/>
-          <w:color w:val="0070C0"/>
-          <w:sz w:val="24"/>
-          <w:szCs w:val="24"/>
-        </w:rPr>
-        <w:t>|</w:t>
-      </w:r>
-      <w:r>
-        <w:rPr>
-          <w:rFonts w:eastAsia="맑은 고딕"/>
-          <w:sz w:val="24"/>
-          <w:szCs w:val="24"/>
-        </w:rPr>
-        <w:t xml:space="preserve"> </w:t>
-      </w:r>
-      <w:r>
-        <w:rPr>
-          <w:rFonts w:eastAsia="맑은 고딕"/>
-          <w:sz w:val="24"/>
-          <w:szCs w:val="24"/>
-        </w:rPr>
-        <w:t>‘</w:t>
-      </w:r>
-      <w:r>
-        <w:rPr>
-          <w:rFonts w:eastAsia="맑은 고딕"/>
-          <w:sz w:val="24"/>
-          <w:szCs w:val="24"/>
-        </w:rPr>
-        <w:t>&gt;</w:t>
-      </w:r>
-      <w:r>
-        <w:rPr>
-          <w:rFonts w:eastAsia="맑은 고딕"/>
-          <w:sz w:val="24"/>
-          <w:szCs w:val="24"/>
-        </w:rPr>
-        <w:t>’</w:t>
-      </w:r>
-      <w:r>
-        <w:rPr>
-          <w:rFonts w:eastAsia="맑은 고딕"/>
-          <w:b/>
-          <w:color w:val="0070C0"/>
-          <w:sz w:val="24"/>
-          <w:szCs w:val="24"/>
-        </w:rPr>
-        <w:t xml:space="preserve"> |</w:t>
-      </w:r>
-      <w:r>
-        <w:rPr>
-          <w:rFonts w:eastAsia="맑은 고딕"/>
-          <w:color w:val="0070C0"/>
-          <w:sz w:val="24"/>
-          <w:szCs w:val="24"/>
-        </w:rPr>
-        <w:t xml:space="preserve"> </w:t>
-      </w:r>
-      <w:r>
-        <w:rPr>
-          <w:rFonts w:eastAsia="맑은 고딕"/>
-          <w:color w:val="0070C0"/>
-          <w:sz w:val="24"/>
-          <w:szCs w:val="24"/>
-        </w:rPr>
-        <w:t>‘</w:t>
-      </w:r>
-      <w:r>
-        <w:rPr>
-          <w:rFonts w:eastAsia="맑은 고딕"/>
-          <w:sz w:val="24"/>
-          <w:szCs w:val="24"/>
-        </w:rPr>
-        <w:t>&gt;=</w:t>
-      </w:r>
-      <w:r>
-        <w:rPr>
-          <w:rFonts w:eastAsia="맑은 고딕"/>
-          <w:sz w:val="24"/>
-          <w:szCs w:val="24"/>
-        </w:rPr>
-        <w:t>’</w:t>
-      </w:r>
-    </w:p>
-    <w:p>
-      <w:pPr>
-        <w:rPr>
-          <w:rFonts w:eastAsia="맑은 고딕"/>
-          <w:color w:val="0070C0"/>
-          <w:sz w:val="24"/>
-          <w:szCs w:val="24"/>
-        </w:rPr>
-      </w:pPr>
-      <w:r>
-        <w:rPr>
-          <w:rFonts w:eastAsia="맑은 고딕"/>
-          <w:sz w:val="24"/>
-          <w:szCs w:val="24"/>
-        </w:rPr>
-        <w:t xml:space="preserve">Addition </w:t>
-      </w:r>
-      <w:r>
-        <w:rPr>
-          <w:rFonts w:eastAsia="맑은 고딕" w:cs="바탕체"/>
-          <w:sz w:val="24"/>
-          <w:szCs w:val="24"/>
-        </w:rPr>
-        <w:t>→</w:t>
-      </w:r>
-      <w:r>
-        <w:rPr>
-          <w:rFonts w:eastAsia="맑은 고딕"/>
-          <w:sz w:val="24"/>
-          <w:szCs w:val="24"/>
-        </w:rPr>
-        <w:t xml:space="preserve"> Term </w:t>
-      </w:r>
-      <w:r>
-        <w:rPr>
-          <w:rFonts w:eastAsia="맑은 고딕"/>
-          <w:b/>
-          <w:color w:val="0070C0"/>
-          <w:sz w:val="24"/>
-          <w:szCs w:val="24"/>
-        </w:rPr>
-        <w:t>{</w:t>
-      </w:r>
-      <w:r>
-        <w:rPr>
-          <w:rFonts w:eastAsia="맑은 고딕"/>
-          <w:sz w:val="24"/>
-          <w:szCs w:val="24"/>
-        </w:rPr>
-        <w:t xml:space="preserve"> AddOp </w:t>
-      </w:r>
-      <w:r>
-        <w:rPr>
-          <w:rFonts w:eastAsia="맑은 고딕"/>
-          <w:b/>
-          <w:color w:val="0070C0"/>
-          <w:sz w:val="24"/>
-          <w:szCs w:val="24"/>
-        </w:rPr>
-        <w:t xml:space="preserve"> </w:t>
-      </w:r>
-      <w:r>
-        <w:rPr>
-          <w:rFonts w:eastAsia="맑은 고딕"/>
-          <w:sz w:val="24"/>
-          <w:szCs w:val="24"/>
-        </w:rPr>
-        <w:t xml:space="preserve">Term </w:t>
-      </w:r>
-      <w:r>
-        <w:rPr>
-          <w:rFonts w:eastAsia="맑은 고딕"/>
-          <w:color w:val="0070C0"/>
-          <w:sz w:val="24"/>
-          <w:szCs w:val="24"/>
-        </w:rPr>
-        <w:t>}</w:t>
-      </w:r>
-    </w:p>
-    <w:p>
-      <w:pPr>
-        <w:rPr>
-          <w:rFonts w:eastAsia="맑은 고딕"/>
-          <w:sz w:val="24"/>
-          <w:szCs w:val="24"/>
-        </w:rPr>
-      </w:pPr>
-      <w:r>
-        <w:rPr>
-          <w:rFonts w:eastAsia="맑은 고딕"/>
-          <w:sz w:val="24"/>
-          <w:szCs w:val="24"/>
-        </w:rPr>
-        <w:t xml:space="preserve">AddOp </w:t>
-      </w:r>
-      <w:r>
-        <w:rPr>
-          <w:rFonts w:eastAsia="맑은 고딕" w:cs="바탕체"/>
-          <w:sz w:val="24"/>
-          <w:szCs w:val="24"/>
-        </w:rPr>
-        <w:t>→</w:t>
-      </w:r>
-      <w:r>
-        <w:rPr>
-          <w:rFonts w:eastAsia="맑은 고딕"/>
-          <w:sz w:val="24"/>
-          <w:szCs w:val="24"/>
-        </w:rPr>
-        <w:t xml:space="preserve"> </w:t>
-      </w:r>
-      <w:r>
-        <w:rPr>
-          <w:rFonts w:eastAsia="맑은 고딕"/>
-          <w:sz w:val="24"/>
-          <w:szCs w:val="24"/>
-        </w:rPr>
-        <w:t>‘</w:t>
-      </w:r>
-      <w:r>
-        <w:rPr>
-          <w:rFonts w:eastAsia="맑은 고딕"/>
-          <w:sz w:val="24"/>
-          <w:szCs w:val="24"/>
-        </w:rPr>
-        <w:t>+</w:t>
-      </w:r>
-      <w:r>
-        <w:rPr>
-          <w:rFonts w:eastAsia="맑은 고딕"/>
-          <w:sz w:val="24"/>
-          <w:szCs w:val="24"/>
-        </w:rPr>
-        <w:t>’</w:t>
-      </w:r>
-      <w:r>
-        <w:rPr>
-          <w:rFonts w:eastAsia="맑은 고딕"/>
-          <w:sz w:val="24"/>
-          <w:szCs w:val="24"/>
-        </w:rPr>
-        <w:t xml:space="preserve"> </w:t>
-      </w:r>
-      <w:r>
-        <w:rPr>
-          <w:rFonts w:eastAsia="맑은 고딕"/>
-          <w:b/>
-          <w:color w:val="0070C0"/>
-          <w:sz w:val="24"/>
-          <w:szCs w:val="24"/>
-        </w:rPr>
-        <w:t>|</w:t>
-      </w:r>
-      <w:r>
-        <w:rPr>
-          <w:rFonts w:eastAsia="맑은 고딕"/>
-          <w:sz w:val="24"/>
-          <w:szCs w:val="24"/>
-        </w:rPr>
-        <w:t xml:space="preserve"> </w:t>
-      </w:r>
-      <w:r>
-        <w:rPr>
-          <w:rFonts w:eastAsia="맑은 고딕"/>
-          <w:sz w:val="24"/>
-          <w:szCs w:val="24"/>
-        </w:rPr>
-        <w:t>‘</w:t>
-      </w:r>
-      <w:r>
-        <w:rPr>
-          <w:rFonts w:eastAsia="맑은 고딕"/>
-          <w:sz w:val="24"/>
-          <w:szCs w:val="24"/>
-        </w:rPr>
-        <w:t>-</w:t>
-      </w:r>
-      <w:r>
-        <w:rPr>
-          <w:rFonts w:eastAsia="맑은 고딕"/>
-          <w:sz w:val="24"/>
-          <w:szCs w:val="24"/>
-        </w:rPr>
-        <w:t>‘</w:t>
-      </w:r>
-    </w:p>
-    <w:p>
-      <w:pPr>
-        <w:rPr>
-          <w:rFonts w:eastAsia="맑은 고딕"/>
-          <w:b/>
-          <w:color w:val="0070C0"/>
-          <w:sz w:val="24"/>
-          <w:szCs w:val="24"/>
-        </w:rPr>
-      </w:pPr>
-      <w:r>
-        <w:rPr>
-          <w:rFonts w:eastAsia="맑은 고딕"/>
-          <w:sz w:val="24"/>
-          <w:szCs w:val="24"/>
-        </w:rPr>
-        <w:t xml:space="preserve">Term </w:t>
-      </w:r>
-      <w:r>
-        <w:rPr>
-          <w:rFonts w:eastAsia="맑은 고딕" w:cs="바탕체"/>
-          <w:sz w:val="24"/>
-          <w:szCs w:val="24"/>
-        </w:rPr>
-        <w:t>→</w:t>
-      </w:r>
-      <w:r>
-        <w:rPr>
-          <w:rFonts w:eastAsia="맑은 고딕"/>
-          <w:sz w:val="24"/>
-          <w:szCs w:val="24"/>
-        </w:rPr>
-        <w:t xml:space="preserve"> Double </w:t>
-      </w:r>
-      <w:r>
-        <w:rPr>
-          <w:rFonts w:eastAsia="맑은 고딕"/>
-          <w:b/>
-          <w:color w:val="0070C0"/>
-          <w:sz w:val="24"/>
-          <w:szCs w:val="24"/>
-        </w:rPr>
-        <w:t>{</w:t>
-      </w:r>
-      <w:r>
-        <w:rPr>
-          <w:rFonts w:eastAsia="맑은 고딕"/>
-          <w:sz w:val="24"/>
-          <w:szCs w:val="24"/>
-        </w:rPr>
-        <w:t xml:space="preserve"> MulOp Double</w:t>
-      </w:r>
-      <w:r>
-        <w:rPr>
-          <w:rFonts w:eastAsia="맑은 고딕"/>
-          <w:b/>
-          <w:color w:val="0070C0"/>
-          <w:sz w:val="24"/>
-          <w:szCs w:val="24"/>
-        </w:rPr>
-        <w:t xml:space="preserve"> }</w:t>
-      </w:r>
-    </w:p>
-    <w:p>
-      <w:pPr>
-        <w:rPr>
-          <w:rFonts w:eastAsia="맑은 고딕"/>
-          <w:sz w:val="24"/>
-          <w:szCs w:val="24"/>
-        </w:rPr>
-      </w:pPr>
-      <w:r>
-        <w:rPr>
-          <w:rFonts w:eastAsia="맑은 고딕"/>
-          <w:sz w:val="24"/>
-          <w:szCs w:val="24"/>
-        </w:rPr>
-        <w:t xml:space="preserve">MulOp </w:t>
-      </w:r>
-      <w:r>
-        <w:rPr>
-          <w:rFonts w:eastAsia="맑은 고딕" w:cs="바탕체"/>
-          <w:sz w:val="24"/>
-          <w:szCs w:val="24"/>
-        </w:rPr>
-        <w:t>→</w:t>
-      </w:r>
-      <w:r>
-        <w:rPr>
-          <w:rFonts w:eastAsia="맑은 고딕"/>
-          <w:sz w:val="24"/>
-          <w:szCs w:val="24"/>
-        </w:rPr>
-        <w:t xml:space="preserve"> </w:t>
-      </w:r>
-      <w:r>
-        <w:rPr>
-          <w:rFonts w:eastAsia="맑은 고딕"/>
-          <w:sz w:val="24"/>
-          <w:szCs w:val="24"/>
-        </w:rPr>
-        <w:t>‘</w:t>
-      </w:r>
-      <w:r>
-        <w:rPr>
-          <w:rFonts w:eastAsia="맑은 고딕"/>
-          <w:sz w:val="24"/>
-          <w:szCs w:val="24"/>
-        </w:rPr>
-        <w:t>*</w:t>
-      </w:r>
-      <w:r>
-        <w:rPr>
-          <w:rFonts w:eastAsia="맑은 고딕"/>
-          <w:sz w:val="24"/>
-          <w:szCs w:val="24"/>
-        </w:rPr>
-        <w:t>’</w:t>
-      </w:r>
-      <w:r>
-        <w:rPr>
-          <w:rFonts w:eastAsia="맑은 고딕"/>
-          <w:sz w:val="24"/>
-          <w:szCs w:val="24"/>
-        </w:rPr>
-        <w:t xml:space="preserve"> </w:t>
-      </w:r>
-      <w:r>
-        <w:rPr>
-          <w:rFonts w:eastAsia="맑은 고딕"/>
-          <w:b/>
-          <w:color w:val="0070C0"/>
-          <w:sz w:val="24"/>
-          <w:szCs w:val="24"/>
-        </w:rPr>
-        <w:t>|</w:t>
-      </w:r>
-      <w:r>
-        <w:rPr>
-          <w:rFonts w:eastAsia="맑은 고딕"/>
-          <w:sz w:val="24"/>
-          <w:szCs w:val="24"/>
-        </w:rPr>
-        <w:t xml:space="preserve"> </w:t>
-      </w:r>
-      <w:r>
-        <w:rPr>
-          <w:rFonts w:eastAsia="맑은 고딕"/>
-          <w:sz w:val="24"/>
-          <w:szCs w:val="24"/>
-        </w:rPr>
-        <w:t>‘</w:t>
-      </w:r>
-      <w:r>
-        <w:rPr>
-          <w:rFonts w:eastAsia="맑은 고딕"/>
-          <w:sz w:val="24"/>
-          <w:szCs w:val="24"/>
-        </w:rPr>
-        <w:t>/</w:t>
-      </w:r>
-      <w:r>
-        <w:rPr>
-          <w:rFonts w:eastAsia="맑은 고딕"/>
-          <w:sz w:val="24"/>
-          <w:szCs w:val="24"/>
-        </w:rPr>
-        <w:t>’</w:t>
-      </w:r>
-      <w:r>
-        <w:rPr>
-          <w:rFonts w:eastAsia="맑은 고딕"/>
-          <w:sz w:val="24"/>
-          <w:szCs w:val="24"/>
-        </w:rPr>
-        <w:t xml:space="preserve"> </w:t>
-      </w:r>
-      <w:r>
-        <w:rPr>
-          <w:rFonts w:eastAsia="맑은 고딕"/>
-          <w:b/>
-          <w:color w:val="4472C4"/>
-          <w:sz w:val="24"/>
-          <w:szCs w:val="24"/>
-        </w:rPr>
-        <w:t>|</w:t>
-      </w:r>
-      <w:r>
-        <w:rPr>
-          <w:rFonts w:eastAsia="맑은 고딕"/>
-          <w:sz w:val="24"/>
-          <w:szCs w:val="24"/>
-        </w:rPr>
-        <w:t xml:space="preserve"> </w:t>
-      </w:r>
-      <w:r>
-        <w:rPr>
-          <w:rFonts w:eastAsia="맑은 고딕"/>
-          <w:sz w:val="24"/>
-          <w:szCs w:val="24"/>
-        </w:rPr>
-        <w:t>‘</w:t>
-      </w:r>
-      <w:r>
-        <w:rPr>
-          <w:rFonts w:eastAsia="맑은 고딕"/>
-          <w:sz w:val="24"/>
-          <w:szCs w:val="24"/>
-        </w:rPr>
-        <w:t>%</w:t>
-      </w:r>
-      <w:r>
-        <w:rPr>
-          <w:rFonts w:eastAsia="맑은 고딕"/>
-          <w:sz w:val="24"/>
-          <w:szCs w:val="24"/>
-        </w:rPr>
-        <w:t>’</w:t>
-      </w:r>
-    </w:p>
-    <w:p>
-      <w:pPr>
-        <w:rPr>
-          <w:rFonts w:eastAsia="맑은 고딕" w:cs="바탕체"/>
-          <w:b/>
-          <w:color w:val="0070C0"/>
-          <w:sz w:val="24"/>
-          <w:szCs w:val="24"/>
-        </w:rPr>
-      </w:pPr>
-      <w:r>
-        <w:rPr>
-          <w:rFonts w:eastAsia="맑은 고딕"/>
-          <w:sz w:val="24"/>
-          <w:szCs w:val="24"/>
-        </w:rPr>
-        <w:t xml:space="preserve">Double </w:t>
-      </w:r>
-      <w:r>
-        <w:rPr>
-          <w:rFonts w:eastAsia="맑은 고딕" w:cs="바탕체"/>
-          <w:sz w:val="24"/>
-          <w:szCs w:val="24"/>
-        </w:rPr>
-        <w:t>→ Factor</w:t>
-      </w:r>
-      <w:r>
-        <w:rPr>
-          <w:rFonts w:eastAsia="맑은 고딕" w:cs="바탕체"/>
-          <w:b/>
-          <w:color w:val="0070C0"/>
-          <w:sz w:val="24"/>
-          <w:szCs w:val="24"/>
-        </w:rPr>
-        <w:t xml:space="preserve"> [</w:t>
-      </w:r>
-      <w:r>
-        <w:rPr>
-          <w:rFonts w:eastAsia="맑은 고딕" w:cs="바탕체"/>
-          <w:color w:val="0070C0"/>
-          <w:sz w:val="24"/>
-          <w:szCs w:val="24"/>
-        </w:rPr>
-        <w:t xml:space="preserve"> </w:t>
-      </w:r>
-      <w:r>
-        <w:rPr>
-          <w:rFonts w:eastAsia="맑은 고딕" w:cs="바탕체"/>
-          <w:sz w:val="24"/>
-          <w:szCs w:val="24"/>
-        </w:rPr>
-        <w:t>DouOp</w:t>
-      </w:r>
-      <w:r>
-        <w:rPr>
-          <w:rFonts w:eastAsia="맑은 고딕" w:cs="바탕체"/>
-          <w:b/>
-          <w:color w:val="0070C0"/>
-          <w:sz w:val="24"/>
-          <w:szCs w:val="24"/>
-        </w:rPr>
-        <w:t xml:space="preserve"> ]</w:t>
-      </w:r>
-    </w:p>
-    <w:p>
-      <w:pPr>
-        <w:rPr>
-          <w:rFonts w:eastAsia="맑은 고딕" w:cs="바탕체"/>
-          <w:sz w:val="24"/>
-          <w:szCs w:val="24"/>
-        </w:rPr>
-      </w:pPr>
-      <w:r>
-        <w:rPr>
-          <w:rFonts w:eastAsia="맑은 고딕" w:cs="바탕체"/>
-          <w:sz w:val="24"/>
-          <w:szCs w:val="24"/>
-        </w:rPr>
-        <w:t xml:space="preserve">DouOp → </w:t>
-      </w:r>
-      <w:r>
-        <w:rPr>
-          <w:rFonts w:eastAsia="맑은 고딕" w:cs="바탕체"/>
-          <w:sz w:val="24"/>
-          <w:szCs w:val="24"/>
-        </w:rPr>
-        <w:t>‘</w:t>
-      </w:r>
-      <w:r>
-        <w:rPr>
-          <w:rFonts w:eastAsia="맑은 고딕" w:cs="바탕체"/>
-          <w:sz w:val="24"/>
-          <w:szCs w:val="24"/>
-        </w:rPr>
-        <w:t>++</w:t>
-      </w:r>
-      <w:r>
-        <w:rPr>
-          <w:rFonts w:eastAsia="맑은 고딕" w:cs="바탕체"/>
-          <w:sz w:val="24"/>
-          <w:szCs w:val="24"/>
-        </w:rPr>
-        <w:t>’</w:t>
-      </w:r>
-      <w:r>
-        <w:rPr>
-          <w:rFonts w:eastAsia="맑은 고딕" w:cs="바탕체"/>
-          <w:sz w:val="24"/>
-          <w:szCs w:val="24"/>
-        </w:rPr>
-        <w:t xml:space="preserve"> </w:t>
-      </w:r>
-      <w:r>
-        <w:rPr>
-          <w:rFonts w:eastAsia="맑은 고딕" w:cs="바탕체"/>
-          <w:b/>
-          <w:color w:val="0070C0"/>
-          <w:sz w:val="24"/>
-          <w:szCs w:val="24"/>
-        </w:rPr>
-        <w:t>|</w:t>
-      </w:r>
-      <w:r>
-        <w:rPr>
-          <w:rFonts w:eastAsia="맑은 고딕" w:cs="바탕체"/>
-          <w:sz w:val="24"/>
-          <w:szCs w:val="24"/>
-        </w:rPr>
-        <w:t xml:space="preserve"> </w:t>
-      </w:r>
-      <w:r>
-        <w:rPr>
-          <w:rFonts w:eastAsia="맑은 고딕" w:cs="바탕체"/>
-          <w:sz w:val="24"/>
-          <w:szCs w:val="24"/>
-        </w:rPr>
-        <w:t>‘—‘</w:t>
-      </w:r>
-    </w:p>
-    <w:p>
-      <w:pPr>
-        <w:rPr>
-          <w:rFonts w:eastAsia="맑은 고딕"/>
-          <w:sz w:val="24"/>
-          <w:szCs w:val="24"/>
-        </w:rPr>
-      </w:pPr>
-      <w:r>
-        <w:rPr>
-          <w:rFonts w:eastAsia="맑은 고딕"/>
-          <w:sz w:val="24"/>
-          <w:szCs w:val="24"/>
-        </w:rPr>
-        <w:t>Factor</w:t>
-      </w:r>
-      <w:r>
-        <w:rPr>
-          <w:rFonts w:eastAsia="맑은 고딕"/>
-          <w:b/>
-          <w:color w:val="0070C0"/>
-          <w:sz w:val="24"/>
-          <w:szCs w:val="24"/>
-        </w:rPr>
-        <w:t xml:space="preserve"> </w:t>
-      </w:r>
-      <w:r>
-        <w:rPr>
-          <w:rFonts w:eastAsia="맑은 고딕" w:cs="바탕체"/>
-          <w:sz w:val="24"/>
-          <w:szCs w:val="24"/>
-        </w:rPr>
-        <w:t>→</w:t>
-      </w:r>
-      <w:r>
-        <w:rPr>
-          <w:rFonts w:eastAsia="맑은 고딕"/>
-          <w:sz w:val="24"/>
-          <w:szCs w:val="24"/>
-        </w:rPr>
-        <w:t xml:space="preserve"> </w:t>
-      </w:r>
-      <w:r>
-        <w:rPr>
-          <w:rFonts w:eastAsia="맑은 고딕"/>
-          <w:b/>
-          <w:color w:val="0070C0"/>
-          <w:sz w:val="24"/>
-          <w:szCs w:val="24"/>
-        </w:rPr>
-        <w:t>[</w:t>
-      </w:r>
-      <w:r>
-        <w:rPr>
-          <w:rFonts w:eastAsia="맑은 고딕"/>
-          <w:sz w:val="24"/>
-          <w:szCs w:val="24"/>
-        </w:rPr>
-        <w:t xml:space="preserve"> UnaryOp </w:t>
-      </w:r>
-      <w:r>
-        <w:rPr>
-          <w:rFonts w:eastAsia="맑은 고딕"/>
-          <w:b/>
-          <w:color w:val="0070C0"/>
-          <w:sz w:val="24"/>
-          <w:szCs w:val="24"/>
-        </w:rPr>
-        <w:t xml:space="preserve">] </w:t>
-      </w:r>
-      <w:r>
-        <w:rPr>
-          <w:rFonts w:eastAsia="맑은 고딕"/>
-          <w:sz w:val="24"/>
-          <w:szCs w:val="24"/>
-        </w:rPr>
-        <w:t>Primary</w:t>
-      </w:r>
-    </w:p>
-    <w:p>
-      <w:pPr>
-        <w:rPr>
-          <w:rFonts w:eastAsia="맑은 고딕"/>
-          <w:sz w:val="24"/>
-          <w:szCs w:val="24"/>
-        </w:rPr>
-      </w:pPr>
-      <w:r>
-        <w:rPr>
-          <w:rFonts w:eastAsia="맑은 고딕"/>
-          <w:sz w:val="24"/>
-          <w:szCs w:val="24"/>
-        </w:rPr>
-        <w:t xml:space="preserve">UnaryOp </w:t>
-      </w:r>
-      <w:r>
-        <w:rPr>
-          <w:rFonts w:eastAsia="맑은 고딕" w:cs="바탕체"/>
-          <w:sz w:val="24"/>
-          <w:szCs w:val="24"/>
-        </w:rPr>
-        <w:t xml:space="preserve">→ </w:t>
-      </w:r>
-      <w:r>
-        <w:rPr>
-          <w:rFonts w:eastAsia="맑은 고딕" w:cs="바탕체"/>
-          <w:sz w:val="24"/>
-          <w:szCs w:val="24"/>
-        </w:rPr>
-        <w:t>‘</w:t>
-      </w:r>
-      <w:r>
-        <w:rPr>
-          <w:rFonts w:eastAsia="맑은 고딕"/>
-          <w:sz w:val="24"/>
-          <w:szCs w:val="24"/>
-        </w:rPr>
-        <w:t>-</w:t>
-      </w:r>
-      <w:r>
-        <w:rPr>
-          <w:rFonts w:eastAsia="맑은 고딕"/>
-          <w:sz w:val="24"/>
-          <w:szCs w:val="24"/>
-        </w:rPr>
-        <w:t>‘</w:t>
-      </w:r>
-      <w:r>
-        <w:rPr>
-          <w:rFonts w:eastAsia="맑은 고딕"/>
-          <w:b/>
-          <w:color w:val="0070C0"/>
-          <w:sz w:val="24"/>
-          <w:szCs w:val="24"/>
-        </w:rPr>
-        <w:t xml:space="preserve"> |</w:t>
-      </w:r>
-      <w:r>
-        <w:rPr>
-          <w:rFonts w:eastAsia="맑은 고딕"/>
-          <w:color w:val="0070C0"/>
-          <w:sz w:val="24"/>
-          <w:szCs w:val="24"/>
-        </w:rPr>
-        <w:t xml:space="preserve"> </w:t>
-      </w:r>
-      <w:r>
-        <w:rPr>
-          <w:rFonts w:eastAsia="맑은 고딕"/>
-          <w:color w:val="0070C0"/>
-          <w:sz w:val="24"/>
-          <w:szCs w:val="24"/>
-        </w:rPr>
-        <w:t>‘</w:t>
-      </w:r>
-      <w:r>
-        <w:rPr>
-          <w:rFonts w:eastAsia="맑은 고딕"/>
-          <w:sz w:val="24"/>
-          <w:szCs w:val="24"/>
-        </w:rPr>
-        <w:t>!</w:t>
-      </w:r>
-      <w:r>
-        <w:rPr>
-          <w:rFonts w:eastAsia="맑은 고딕"/>
-          <w:sz w:val="24"/>
-          <w:szCs w:val="24"/>
-        </w:rPr>
-        <w:t>’</w:t>
-      </w:r>
-    </w:p>
-    <w:p>
-      <w:pPr>
-        <w:rPr>
-          <w:rFonts w:eastAsia="맑은 고딕"/>
-          <w:sz w:val="24"/>
-          <w:szCs w:val="24"/>
-        </w:rPr>
-      </w:pPr>
-      <w:r>
-        <w:rPr>
-          <w:rFonts w:eastAsia="맑은 고딕"/>
-          <w:sz w:val="24"/>
-          <w:szCs w:val="24"/>
-        </w:rPr>
-        <w:t xml:space="preserve">Primary </w:t>
-      </w:r>
-      <w:r>
-        <w:rPr>
-          <w:rFonts w:eastAsia="맑은 고딕" w:cs="바탕체"/>
-          <w:sz w:val="24"/>
-          <w:szCs w:val="24"/>
-        </w:rPr>
-        <w:t>→</w:t>
-      </w:r>
-      <w:r>
-        <w:rPr>
-          <w:rFonts w:eastAsia="맑은 고딕"/>
-          <w:sz w:val="24"/>
-          <w:szCs w:val="24"/>
-        </w:rPr>
-        <w:t xml:space="preserve"> Id </w:t>
-      </w:r>
-      <w:r>
-        <w:rPr>
-          <w:rFonts w:eastAsia="맑은 고딕"/>
-          <w:b/>
-          <w:color w:val="0070C0"/>
-          <w:sz w:val="24"/>
-          <w:szCs w:val="24"/>
-        </w:rPr>
-        <w:t>[</w:t>
-      </w:r>
-      <w:r>
-        <w:rPr>
-          <w:rFonts w:eastAsia="맑은 고딕"/>
-          <w:sz w:val="24"/>
-          <w:szCs w:val="24"/>
-        </w:rPr>
-        <w:t xml:space="preserve"> ‘[’ Expression ’]’ </w:t>
-      </w:r>
-      <w:r>
-        <w:rPr>
-          <w:rFonts w:eastAsia="맑은 고딕"/>
-          <w:b/>
-          <w:color w:val="0070C0"/>
-          <w:sz w:val="24"/>
-          <w:szCs w:val="24"/>
-        </w:rPr>
-        <w:t>] |</w:t>
-      </w:r>
-      <w:r>
-        <w:rPr>
-          <w:rFonts w:eastAsia="맑은 고딕"/>
-          <w:color w:val="0070C0"/>
-          <w:sz w:val="24"/>
-          <w:szCs w:val="24"/>
-        </w:rPr>
-        <w:t xml:space="preserve"> </w:t>
-      </w:r>
-      <w:r>
-        <w:rPr>
-          <w:rFonts w:eastAsia="맑은 고딕"/>
-          <w:sz w:val="24"/>
-          <w:szCs w:val="24"/>
-        </w:rPr>
-        <w:t xml:space="preserve">Literal </w:t>
-      </w:r>
-      <w:r>
-        <w:rPr>
-          <w:rFonts w:eastAsia="맑은 고딕"/>
-          <w:b/>
-          <w:color w:val="0070C0"/>
-          <w:sz w:val="24"/>
-          <w:szCs w:val="24"/>
-        </w:rPr>
-        <w:t>|</w:t>
-      </w:r>
-      <w:r>
-        <w:rPr>
-          <w:rFonts w:eastAsia="맑은 고딕"/>
-          <w:sz w:val="24"/>
-          <w:szCs w:val="24"/>
-        </w:rPr>
-        <w:t xml:space="preserve"> ‘(‘ Expression ‘)’ </w:t>
-      </w:r>
-      <w:r>
-        <w:rPr>
-          <w:rFonts w:eastAsia="맑은 고딕"/>
-          <w:b/>
-          <w:color w:val="0070C0"/>
-          <w:sz w:val="24"/>
-          <w:szCs w:val="24"/>
-        </w:rPr>
-        <w:t>|</w:t>
-      </w:r>
-      <w:r>
-        <w:rPr>
-          <w:rFonts w:eastAsia="맑은 고딕"/>
-          <w:sz w:val="24"/>
-          <w:szCs w:val="24"/>
-        </w:rPr>
-        <w:t xml:space="preserve"> Function</w:t>
-      </w:r>
-      <w:r>
-        <w:rPr>
-          <w:rFonts w:eastAsia="맑은 고딕"/>
-          <w:sz w:val="24"/>
-          <w:szCs w:val="24"/>
-        </w:rPr>
-        <w:t xml:space="preserve"> </w:t>
-      </w:r>
-      <w:r>
-        <w:rPr>
-          <w:rFonts w:eastAsia="맑은 고딕"/>
-          <w:b/>
-          <w:color w:val="0070C0"/>
-          <w:sz w:val="24"/>
-          <w:szCs w:val="24"/>
-        </w:rPr>
-        <w:t>|</w:t>
-      </w:r>
-      <w:r>
-        <w:rPr>
-          <w:rFonts w:eastAsia="맑은 고딕"/>
-          <w:sz w:val="24"/>
-          <w:szCs w:val="24"/>
-        </w:rPr>
-        <w:t xml:space="preserve"> </w:t>
-      </w:r>
-      <w:r>
-        <w:rPr>
-          <w:rFonts w:eastAsia="맑은 고딕"/>
-          <w:sz w:val="24"/>
-          <w:szCs w:val="24"/>
-        </w:rPr>
-        <w:t>‘</w:t>
-      </w:r>
-      <w:r>
-        <w:rPr>
-          <w:rFonts w:eastAsia="맑은 고딕"/>
-          <w:sz w:val="24"/>
-          <w:szCs w:val="24"/>
-        </w:rPr>
-        <w:t>(</w:t>
-      </w:r>
-      <w:r>
-        <w:rPr>
-          <w:rFonts w:eastAsia="맑은 고딕"/>
-          <w:sz w:val="24"/>
-          <w:szCs w:val="24"/>
-        </w:rPr>
-        <w:t xml:space="preserve">‘ </w:t>
-      </w:r>
-      <w:r>
-        <w:rPr>
-          <w:rFonts w:eastAsia="맑은 고딕"/>
-          <w:sz w:val="24"/>
-          <w:szCs w:val="24"/>
-        </w:rPr>
-        <w:t>Type</w:t>
-      </w:r>
-      <w:r>
-        <w:rPr>
-          <w:rFonts w:eastAsia="맑은 고딕"/>
-          <w:sz w:val="24"/>
-          <w:szCs w:val="24"/>
-        </w:rPr>
-        <w:t xml:space="preserve"> ’</w:t>
-      </w:r>
-      <w:r>
-        <w:rPr>
-          <w:rFonts w:eastAsia="맑은 고딕"/>
-          <w:sz w:val="24"/>
-          <w:szCs w:val="24"/>
-        </w:rPr>
-        <w:t>)</w:t>
-      </w:r>
-      <w:r>
-        <w:rPr>
-          <w:rFonts w:eastAsia="맑은 고딕"/>
-          <w:sz w:val="24"/>
-          <w:szCs w:val="24"/>
-        </w:rPr>
-        <w:t>’</w:t>
-      </w:r>
-      <w:r>
-        <w:rPr>
-          <w:rFonts w:eastAsia="맑은 고딕"/>
-          <w:sz w:val="24"/>
-          <w:szCs w:val="24"/>
-        </w:rPr>
-        <w:t xml:space="preserve"> Expression</w:t>
-      </w:r>
     </w:p>
     <w:p>
       <w:pPr>

</xml_diff>